<commit_message>
few backend and frontend updates
</commit_message>
<xml_diff>
--- a/Documents/Dairy-Delight Documentation.docx
+++ b/Documents/Dairy-Delight Documentation.docx
@@ -442,19 +442,7 @@
           <w:sz w:val="24"/>
           <w:szCs w:val="24"/>
         </w:rPr>
-        <w:t xml:space="preserve"> Co-</w:t>
-      </w:r>
-      <w:proofErr w:type="gramStart"/>
-      <w:r>
-        <w:rPr>
-          <w:rFonts w:ascii="Times New Roman" w:hAnsi="Times New Roman" w:cs="Times New Roman"/>
-          <w:b/>
-          <w:bCs/>
-          <w:color w:val="000000" w:themeColor="text1"/>
-          <w:sz w:val="24"/>
-          <w:szCs w:val="24"/>
-        </w:rPr>
-        <w:t xml:space="preserve">Ordinator </w:t>
+        <w:t xml:space="preserve"> Co-Ordinator </w:t>
       </w:r>
       <w:r>
         <w:rPr>
@@ -467,7 +455,6 @@
         </w:rPr>
         <w:t>:</w:t>
       </w:r>
-      <w:proofErr w:type="gramEnd"/>
       <w:r>
         <w:rPr>
           <w:rFonts w:ascii="Times New Roman" w:hAnsi="Times New Roman" w:cs="Times New Roman"/>
@@ -512,19 +499,7 @@
           <w:sz w:val="24"/>
           <w:szCs w:val="24"/>
         </w:rPr>
-        <w:t xml:space="preserve">Mr. Rohit </w:t>
-      </w:r>
-      <w:proofErr w:type="spellStart"/>
-      <w:r>
-        <w:rPr>
-          <w:rFonts w:ascii="Times New Roman" w:hAnsi="Times New Roman" w:cs="Times New Roman"/>
-          <w:b/>
-          <w:bCs/>
-          <w:color w:val="000000" w:themeColor="text1"/>
-          <w:sz w:val="24"/>
-          <w:szCs w:val="24"/>
-        </w:rPr>
-        <w:t>Pura</w:t>
+        <w:t>Mr. Rohit Pura</w:t>
       </w:r>
       <w:r>
         <w:rPr>
@@ -546,44 +521,19 @@
           <w:sz w:val="24"/>
           <w:szCs w:val="24"/>
         </w:rPr>
-        <w:t>ik</w:t>
-      </w:r>
-      <w:proofErr w:type="spellEnd"/>
-      <w:r>
-        <w:rPr>
-          <w:rFonts w:ascii="Times New Roman" w:hAnsi="Times New Roman" w:cs="Times New Roman"/>
-          <w:b/>
-          <w:bCs/>
-          <w:color w:val="000000" w:themeColor="text1"/>
-          <w:sz w:val="24"/>
-          <w:szCs w:val="24"/>
-        </w:rPr>
-        <w:t xml:space="preserve">                                                                            Mrs. Rupali</w:t>
-      </w:r>
-      <w:r>
-        <w:rPr>
-          <w:rFonts w:ascii="Times New Roman" w:hAnsi="Times New Roman" w:cs="Times New Roman"/>
-          <w:b/>
-          <w:bCs/>
-          <w:color w:val="000000" w:themeColor="text1"/>
-          <w:sz w:val="24"/>
-          <w:szCs w:val="24"/>
-        </w:rPr>
-        <w:t xml:space="preserve"> </w:t>
-      </w:r>
-      <w:proofErr w:type="spellStart"/>
-      <w:r>
-        <w:rPr>
-          <w:rFonts w:ascii="Times New Roman" w:hAnsi="Times New Roman" w:cs="Times New Roman"/>
-          <w:b/>
-          <w:bCs/>
-          <w:color w:val="000000" w:themeColor="text1"/>
-          <w:sz w:val="24"/>
-          <w:szCs w:val="24"/>
-        </w:rPr>
-        <w:t>Thorat</w:t>
-      </w:r>
-      <w:proofErr w:type="spellEnd"/>
+        <w:t>ik                                                                            Mrs. Rupali</w:t>
+      </w:r>
+      <w:r>
+        <w:rPr>
+          <w:rFonts w:ascii="Times New Roman" w:hAnsi="Times New Roman" w:cs="Times New Roman"/>
+          <w:b/>
+          <w:bCs/>
+          <w:color w:val="000000" w:themeColor="text1"/>
+          <w:sz w:val="24"/>
+          <w:szCs w:val="24"/>
+        </w:rPr>
+        <w:t xml:space="preserve"> Thorat</w:t>
+      </w:r>
     </w:p>
     <w:p>
       <w:pPr>
@@ -986,20 +936,8 @@
           <w:sz w:val="24"/>
           <w:szCs w:val="24"/>
         </w:rPr>
-        <w:t xml:space="preserve">Mrs. Rupali </w:t>
-      </w:r>
-      <w:proofErr w:type="spellStart"/>
-      <w:r>
-        <w:rPr>
-          <w:rFonts w:ascii="Times New Roman" w:hAnsi="Times New Roman" w:cs="Times New Roman"/>
-          <w:b/>
-          <w:bCs/>
-          <w:sz w:val="24"/>
-          <w:szCs w:val="24"/>
-        </w:rPr>
-        <w:t>Thorat</w:t>
-      </w:r>
-      <w:proofErr w:type="spellEnd"/>
+        <w:t>Mrs. Rupali Thorat</w:t>
+      </w:r>
       <w:r>
         <w:rPr>
           <w:rFonts w:ascii="Times New Roman" w:hAnsi="Times New Roman" w:cs="Times New Roman"/>
@@ -1034,20 +972,8 @@
           <w:sz w:val="24"/>
           <w:szCs w:val="24"/>
         </w:rPr>
-        <w:t xml:space="preserve">Mr. Rohit </w:t>
-      </w:r>
-      <w:proofErr w:type="spellStart"/>
-      <w:r>
-        <w:rPr>
-          <w:rFonts w:ascii="Times New Roman" w:hAnsi="Times New Roman" w:cs="Times New Roman"/>
-          <w:b/>
-          <w:bCs/>
-          <w:sz w:val="24"/>
-          <w:szCs w:val="24"/>
-        </w:rPr>
-        <w:t>Puranik</w:t>
-      </w:r>
-      <w:proofErr w:type="spellEnd"/>
+        <w:t>Mr. Rohit Puranik</w:t>
+      </w:r>
       <w:r>
         <w:rPr>
           <w:rFonts w:ascii="Times New Roman" w:hAnsi="Times New Roman" w:cs="Times New Roman"/>
@@ -1489,16 +1415,7 @@
           <w:b/>
           <w:bCs/>
         </w:rPr>
-        <w:t>INTRODUCTION……………………………</w:t>
-      </w:r>
-      <w:proofErr w:type="gramStart"/>
-      <w:r>
-        <w:rPr>
-          <w:rFonts w:ascii="Times New Roman" w:hAnsi="Times New Roman" w:cs="Times New Roman"/>
-          <w:b/>
-          <w:bCs/>
-        </w:rPr>
-        <w:t>…</w:t>
+        <w:t>INTRODUCTION………………………………</w:t>
       </w:r>
       <w:r>
         <w:rPr>
@@ -1508,7 +1425,6 @@
         </w:rPr>
         <w:t>..</w:t>
       </w:r>
-      <w:proofErr w:type="gramEnd"/>
       <w:r>
         <w:rPr>
           <w:rFonts w:ascii="Times New Roman" w:hAnsi="Times New Roman" w:cs="Times New Roman"/>
@@ -1661,18 +1577,7 @@
           <w:sz w:val="24"/>
           <w:szCs w:val="24"/>
         </w:rPr>
-        <w:t>OVERVIEW………………</w:t>
-      </w:r>
-      <w:proofErr w:type="gramStart"/>
-      <w:r>
-        <w:rPr>
-          <w:rFonts w:ascii="Times New Roman" w:hAnsi="Times New Roman" w:cs="Times New Roman"/>
-          <w:b/>
-          <w:bCs/>
-          <w:sz w:val="24"/>
-          <w:szCs w:val="24"/>
-        </w:rPr>
-        <w:t>…</w:t>
+        <w:t>OVERVIEW…………………</w:t>
       </w:r>
       <w:r>
         <w:rPr>
@@ -1684,7 +1589,6 @@
         </w:rPr>
         <w:t>..</w:t>
       </w:r>
-      <w:proofErr w:type="gramEnd"/>
       <w:r>
         <w:rPr>
           <w:rFonts w:ascii="Times New Roman" w:hAnsi="Times New Roman" w:cs="Times New Roman"/>
@@ -1825,29 +1729,7 @@
           <w:sz w:val="24"/>
           <w:szCs w:val="24"/>
         </w:rPr>
-        <w:t>………………………………</w:t>
-      </w:r>
-      <w:proofErr w:type="gramStart"/>
-      <w:r>
-        <w:rPr>
-          <w:rFonts w:ascii="Times New Roman" w:hAnsi="Times New Roman" w:cs="Times New Roman"/>
-          <w:b/>
-          <w:bCs/>
-          <w:sz w:val="24"/>
-          <w:szCs w:val="24"/>
-        </w:rPr>
-        <w:t>…..</w:t>
-      </w:r>
-      <w:proofErr w:type="gramEnd"/>
-      <w:r>
-        <w:rPr>
-          <w:rFonts w:ascii="Times New Roman" w:hAnsi="Times New Roman" w:cs="Times New Roman"/>
-          <w:b/>
-          <w:bCs/>
-          <w:sz w:val="24"/>
-          <w:szCs w:val="24"/>
-        </w:rPr>
-        <w:t>9</w:t>
+        <w:t>…………………………………..9</w:t>
       </w:r>
     </w:p>
     <w:p>
@@ -1874,20 +1756,8 @@
           <w:sz w:val="24"/>
           <w:szCs w:val="24"/>
         </w:rPr>
-        <w:t>MODULES……………………………………………………………</w:t>
-      </w:r>
-      <w:proofErr w:type="gramStart"/>
-      <w:r>
-        <w:rPr>
-          <w:rFonts w:ascii="Times New Roman" w:hAnsi="Times New Roman" w:cs="Times New Roman"/>
-          <w:b/>
-          <w:bCs/>
-          <w:sz w:val="24"/>
-          <w:szCs w:val="24"/>
-        </w:rPr>
-        <w:t>…..</w:t>
-      </w:r>
-      <w:proofErr w:type="gramEnd"/>
+        <w:t>MODULES………………………………………………………………..</w:t>
+      </w:r>
       <w:r>
         <w:rPr>
           <w:rFonts w:ascii="Times New Roman" w:hAnsi="Times New Roman" w:cs="Times New Roman"/>
@@ -2148,25 +2018,7 @@
           <w:sz w:val="24"/>
           <w:szCs w:val="24"/>
         </w:rPr>
-        <w:t xml:space="preserve">This project is a web-based shopping system for an existing shop. An Online dairy Product Shopping Management System where the </w:t>
-      </w:r>
-      <w:proofErr w:type="gramStart"/>
-      <w:r>
-        <w:rPr>
-          <w:rFonts w:ascii="Times New Roman" w:hAnsi="Times New Roman" w:cs="Times New Roman"/>
-          <w:sz w:val="24"/>
-          <w:szCs w:val="24"/>
-        </w:rPr>
-        <w:t>Admin</w:t>
-      </w:r>
-      <w:proofErr w:type="gramEnd"/>
-      <w:r>
-        <w:rPr>
-          <w:rFonts w:ascii="Times New Roman" w:hAnsi="Times New Roman" w:cs="Times New Roman"/>
-          <w:sz w:val="24"/>
-          <w:szCs w:val="24"/>
-        </w:rPr>
-        <w:t xml:space="preserve"> can Add, Update and Delete products. The Products are divided into various categories like Milk,</w:t>
+        <w:t>This project is a web-based shopping system for an existing shop. An Online dairy Product Shopping Management System where the Admin can Add, Update and Delete products. The Products are divided into various categories like Milk,</w:t>
       </w:r>
       <w:r>
         <w:rPr>
@@ -2326,7 +2178,6 @@
           <w:szCs w:val="36"/>
         </w:rPr>
       </w:pPr>
-      <w:proofErr w:type="gramStart"/>
       <w:r>
         <w:rPr>
           <w:rFonts w:ascii="Times New Roman" w:hAnsi="Times New Roman" w:cs="Times New Roman"/>
@@ -2346,7 +2197,6 @@
         </w:rPr>
         <w:t>:-</w:t>
       </w:r>
-      <w:proofErr w:type="gramEnd"/>
     </w:p>
     <w:p>
       <w:pPr>
@@ -3039,25 +2889,7 @@
           <w:sz w:val="24"/>
           <w:szCs w:val="24"/>
         </w:rPr>
-        <w:t xml:space="preserve">This system can be implemented to any shop in the locality or to multinational branded shops having retail outlet chains. The system recommends a facility to accept the orders 24X7 and a home delivery system which can make customers happy. If shops are providing an online portal where their customers can enjoy easy shopping from anywhere, the shops won’t be losing any more customers to the trending online shops such as </w:t>
-      </w:r>
-      <w:proofErr w:type="spellStart"/>
-      <w:r>
-        <w:rPr>
-          <w:rFonts w:ascii="Times New Roman" w:hAnsi="Times New Roman" w:cs="Times New Roman"/>
-          <w:sz w:val="24"/>
-          <w:szCs w:val="24"/>
-        </w:rPr>
-        <w:t>FlipKart</w:t>
-      </w:r>
-      <w:proofErr w:type="spellEnd"/>
-      <w:r>
-        <w:rPr>
-          <w:rFonts w:ascii="Times New Roman" w:hAnsi="Times New Roman" w:cs="Times New Roman"/>
-          <w:sz w:val="24"/>
-          <w:szCs w:val="24"/>
-        </w:rPr>
-        <w:t xml:space="preserve"> or eBay. Since the application is available and always available.</w:t>
+        <w:t>This system can be implemented to any shop in the locality or to multinational branded shops having retail outlet chains. The system recommends a facility to accept the orders 24X7 and a home delivery system which can make customers happy. If shops are providing an online portal where their customers can enjoy easy shopping from anywhere, the shops won’t be losing any more customers to the trending online shops such as FlipKart or eBay. Since the application is available and always available.</w:t>
       </w:r>
     </w:p>
     <w:p>
@@ -4128,9 +3960,630 @@
     </w:p>
     <w:p>
       <w:pPr>
-        <w:rPr>
-          <w:sz w:val="40"/>
-          <w:szCs w:val="40"/>
+        <w:jc w:val="center"/>
+        <w:rPr>
+          <w:sz w:val="40"/>
+          <w:szCs w:val="40"/>
+        </w:rPr>
+      </w:pPr>
+    </w:p>
+    <w:p>
+      <w:pPr>
+        <w:jc w:val="both"/>
+        <w:rPr>
+          <w:rFonts w:ascii="Times New Roman" w:hAnsi="Times New Roman" w:cs="Times New Roman"/>
+          <w:sz w:val="40"/>
+          <w:szCs w:val="40"/>
+        </w:rPr>
+      </w:pPr>
+    </w:p>
+    <w:p>
+      <w:pPr>
+        <w:jc w:val="both"/>
+        <w:rPr>
+          <w:rFonts w:ascii="Times New Roman" w:hAnsi="Times New Roman" w:cs="Times New Roman"/>
+          <w:b/>
+          <w:bCs/>
+          <w:sz w:val="24"/>
+          <w:szCs w:val="24"/>
+        </w:rPr>
+      </w:pPr>
+      <w:r>
+        <w:rPr>
+          <w:rFonts w:ascii="Segoe UI Symbol" w:hAnsi="Segoe UI Symbol" w:cs="Segoe UI Symbol"/>
+          <w:b/>
+          <w:bCs/>
+          <w:sz w:val="24"/>
+          <w:szCs w:val="24"/>
+        </w:rPr>
+        <w:t>➢</w:t>
+      </w:r>
+      <w:r>
+        <w:rPr>
+          <w:rFonts w:ascii="Times New Roman" w:hAnsi="Times New Roman" w:cs="Times New Roman"/>
+          <w:b/>
+          <w:bCs/>
+          <w:sz w:val="24"/>
+          <w:szCs w:val="24"/>
+        </w:rPr>
+        <w:t xml:space="preserve"> Add Products</w:t>
+      </w:r>
+    </w:p>
+    <w:p>
+      <w:pPr>
+        <w:jc w:val="both"/>
+        <w:rPr>
+          <w:rFonts w:ascii="Times New Roman" w:hAnsi="Times New Roman" w:cs="Times New Roman"/>
+          <w:b/>
+          <w:bCs/>
+          <w:sz w:val="24"/>
+          <w:szCs w:val="24"/>
+        </w:rPr>
+      </w:pPr>
+      <w:r>
+        <w:rPr>
+          <w:rFonts w:ascii="Times New Roman" w:hAnsi="Times New Roman" w:cs="Times New Roman"/>
+          <w:sz w:val="24"/>
+          <w:szCs w:val="24"/>
+        </w:rPr>
+        <w:t>The shopping cart contains different kinds of products of different category. The products</w:t>
+      </w:r>
+    </w:p>
+    <w:p>
+      <w:pPr>
+        <w:jc w:val="both"/>
+        <w:rPr>
+          <w:rFonts w:ascii="Times New Roman" w:hAnsi="Times New Roman" w:cs="Times New Roman"/>
+          <w:sz w:val="24"/>
+          <w:szCs w:val="24"/>
+        </w:rPr>
+      </w:pPr>
+      <w:r>
+        <w:rPr>
+          <w:rFonts w:ascii="Times New Roman" w:hAnsi="Times New Roman" w:cs="Times New Roman"/>
+          <w:sz w:val="24"/>
+          <w:szCs w:val="24"/>
+        </w:rPr>
+        <w:t>can be classified into different categories by name. Admin can add new products into the</w:t>
+      </w:r>
+    </w:p>
+    <w:p>
+      <w:pPr>
+        <w:jc w:val="both"/>
+        <w:rPr>
+          <w:rFonts w:ascii="Times New Roman" w:hAnsi="Times New Roman" w:cs="Times New Roman"/>
+          <w:sz w:val="24"/>
+          <w:szCs w:val="24"/>
+        </w:rPr>
+      </w:pPr>
+      <w:r>
+        <w:rPr>
+          <w:rFonts w:ascii="Times New Roman" w:hAnsi="Times New Roman" w:cs="Times New Roman"/>
+          <w:sz w:val="24"/>
+          <w:szCs w:val="24"/>
+        </w:rPr>
+        <w:t>existing system with all its details including an image.</w:t>
+      </w:r>
+    </w:p>
+    <w:p>
+      <w:pPr>
+        <w:jc w:val="both"/>
+        <w:rPr>
+          <w:rFonts w:ascii="Times New Roman" w:hAnsi="Times New Roman" w:cs="Times New Roman"/>
+          <w:b/>
+          <w:bCs/>
+          <w:sz w:val="24"/>
+          <w:szCs w:val="24"/>
+        </w:rPr>
+      </w:pPr>
+      <w:r>
+        <w:rPr>
+          <w:rFonts w:ascii="Segoe UI Symbol" w:hAnsi="Segoe UI Symbol" w:cs="Segoe UI Symbol"/>
+          <w:b/>
+          <w:bCs/>
+          <w:sz w:val="24"/>
+          <w:szCs w:val="24"/>
+        </w:rPr>
+        <w:t>➢</w:t>
+      </w:r>
+      <w:r>
+        <w:rPr>
+          <w:rFonts w:ascii="Times New Roman" w:hAnsi="Times New Roman" w:cs="Times New Roman"/>
+          <w:b/>
+          <w:bCs/>
+          <w:sz w:val="24"/>
+          <w:szCs w:val="24"/>
+        </w:rPr>
+        <w:t xml:space="preserve"> Delete Products</w:t>
+      </w:r>
+    </w:p>
+    <w:p>
+      <w:pPr>
+        <w:jc w:val="both"/>
+        <w:rPr>
+          <w:rFonts w:ascii="Times New Roman" w:hAnsi="Times New Roman" w:cs="Times New Roman"/>
+          <w:sz w:val="24"/>
+          <w:szCs w:val="24"/>
+        </w:rPr>
+      </w:pPr>
+      <w:r>
+        <w:rPr>
+          <w:rFonts w:ascii="Times New Roman" w:hAnsi="Times New Roman" w:cs="Times New Roman"/>
+          <w:sz w:val="24"/>
+          <w:szCs w:val="24"/>
+        </w:rPr>
+        <w:t>Administrator can delete the products based on the stock of that particular product.</w:t>
+      </w:r>
+    </w:p>
+    <w:p>
+      <w:pPr>
+        <w:jc w:val="both"/>
+        <w:rPr>
+          <w:rFonts w:ascii="Times New Roman" w:hAnsi="Times New Roman" w:cs="Times New Roman"/>
+          <w:b/>
+          <w:bCs/>
+          <w:sz w:val="24"/>
+          <w:szCs w:val="24"/>
+        </w:rPr>
+      </w:pPr>
+      <w:r>
+        <w:rPr>
+          <w:rFonts w:ascii="Segoe UI Symbol" w:hAnsi="Segoe UI Symbol" w:cs="Segoe UI Symbol"/>
+          <w:b/>
+          <w:bCs/>
+          <w:sz w:val="24"/>
+          <w:szCs w:val="24"/>
+        </w:rPr>
+        <w:t>➢</w:t>
+      </w:r>
+      <w:r>
+        <w:rPr>
+          <w:rFonts w:ascii="Times New Roman" w:hAnsi="Times New Roman" w:cs="Times New Roman"/>
+          <w:b/>
+          <w:bCs/>
+          <w:sz w:val="24"/>
+          <w:szCs w:val="24"/>
+        </w:rPr>
+        <w:t xml:space="preserve"> Search Products</w:t>
+      </w:r>
+    </w:p>
+    <w:p>
+      <w:pPr>
+        <w:jc w:val="both"/>
+        <w:rPr>
+          <w:rFonts w:ascii="Times New Roman" w:hAnsi="Times New Roman" w:cs="Times New Roman"/>
+          <w:sz w:val="24"/>
+          <w:szCs w:val="24"/>
+        </w:rPr>
+      </w:pPr>
+      <w:r>
+        <w:rPr>
+          <w:rFonts w:ascii="Times New Roman" w:hAnsi="Times New Roman" w:cs="Times New Roman"/>
+          <w:sz w:val="24"/>
+          <w:szCs w:val="24"/>
+        </w:rPr>
+        <w:t>Admin will have a list view of all the existing products. He can also search for a</w:t>
+      </w:r>
+    </w:p>
+    <w:p>
+      <w:pPr>
+        <w:jc w:val="both"/>
+        <w:rPr>
+          <w:rFonts w:ascii="Times New Roman" w:hAnsi="Times New Roman" w:cs="Times New Roman"/>
+          <w:sz w:val="24"/>
+          <w:szCs w:val="24"/>
+        </w:rPr>
+      </w:pPr>
+      <w:r>
+        <w:rPr>
+          <w:rFonts w:ascii="Times New Roman" w:hAnsi="Times New Roman" w:cs="Times New Roman"/>
+          <w:sz w:val="24"/>
+          <w:szCs w:val="24"/>
+        </w:rPr>
+        <w:t>particular product by name.</w:t>
+      </w:r>
+    </w:p>
+    <w:p>
+      <w:pPr>
+        <w:jc w:val="both"/>
+        <w:rPr>
+          <w:rFonts w:ascii="Times New Roman" w:hAnsi="Times New Roman" w:cs="Times New Roman"/>
+          <w:b/>
+          <w:bCs/>
+          <w:sz w:val="24"/>
+          <w:szCs w:val="24"/>
+        </w:rPr>
+      </w:pPr>
+      <w:r>
+        <w:rPr>
+          <w:rFonts w:ascii="Segoe UI Symbol" w:hAnsi="Segoe UI Symbol" w:cs="Segoe UI Symbol"/>
+          <w:b/>
+          <w:bCs/>
+          <w:sz w:val="24"/>
+          <w:szCs w:val="24"/>
+        </w:rPr>
+        <w:t>➢</w:t>
+      </w:r>
+      <w:r>
+        <w:rPr>
+          <w:rFonts w:ascii="Times New Roman" w:hAnsi="Times New Roman" w:cs="Times New Roman"/>
+          <w:b/>
+          <w:bCs/>
+          <w:sz w:val="24"/>
+          <w:szCs w:val="24"/>
+        </w:rPr>
+        <w:t xml:space="preserve"> Search Product</w:t>
+      </w:r>
+    </w:p>
+    <w:p>
+      <w:pPr>
+        <w:jc w:val="both"/>
+        <w:rPr>
+          <w:rFonts w:ascii="Times New Roman" w:hAnsi="Times New Roman" w:cs="Times New Roman"/>
+          <w:sz w:val="24"/>
+          <w:szCs w:val="24"/>
+        </w:rPr>
+      </w:pPr>
+      <w:r>
+        <w:rPr>
+          <w:rFonts w:ascii="Times New Roman" w:hAnsi="Times New Roman" w:cs="Times New Roman"/>
+          <w:sz w:val="24"/>
+          <w:szCs w:val="24"/>
+        </w:rPr>
+        <w:t>Only admin is having the privilege to add a supplier. He can search the product to</w:t>
+      </w:r>
+    </w:p>
+    <w:p>
+      <w:pPr>
+        <w:jc w:val="both"/>
+        <w:rPr>
+          <w:rFonts w:ascii="Times New Roman" w:hAnsi="Times New Roman" w:cs="Times New Roman"/>
+          <w:sz w:val="24"/>
+          <w:szCs w:val="24"/>
+        </w:rPr>
+      </w:pPr>
+      <w:r>
+        <w:rPr>
+          <w:rFonts w:ascii="Times New Roman" w:hAnsi="Times New Roman" w:cs="Times New Roman"/>
+          <w:sz w:val="24"/>
+          <w:szCs w:val="24"/>
+        </w:rPr>
+        <w:t>manage the product.</w:t>
+      </w:r>
+    </w:p>
+    <w:p>
+      <w:pPr>
+        <w:rPr>
+          <w:sz w:val="24"/>
+          <w:szCs w:val="24"/>
+        </w:rPr>
+      </w:pPr>
+      <w:r>
+        <w:rPr>
+          <w:rFonts w:ascii="Segoe UI Symbol" w:hAnsi="Segoe UI Symbol" w:cs="Segoe UI Symbol"/>
+          <w:sz w:val="24"/>
+          <w:szCs w:val="24"/>
+        </w:rPr>
+        <w:t>➢</w:t>
+      </w:r>
+      <w:r>
+        <w:rPr>
+          <w:sz w:val="24"/>
+          <w:szCs w:val="24"/>
+        </w:rPr>
+        <w:t xml:space="preserve"> Edit Product</w:t>
+      </w:r>
+    </w:p>
+    <w:p>
+      <w:pPr>
+        <w:rPr>
+          <w:sz w:val="24"/>
+          <w:szCs w:val="24"/>
+        </w:rPr>
+      </w:pPr>
+      <w:r>
+        <w:rPr>
+          <w:sz w:val="24"/>
+          <w:szCs w:val="24"/>
+        </w:rPr>
+        <w:t>Supplier can edit his added product.</w:t>
+      </w:r>
+    </w:p>
+    <w:p>
+      <w:pPr>
+        <w:rPr>
+          <w:sz w:val="24"/>
+          <w:szCs w:val="24"/>
+        </w:rPr>
+      </w:pPr>
+      <w:r>
+        <w:rPr>
+          <w:rFonts w:ascii="Segoe UI Symbol" w:hAnsi="Segoe UI Symbol" w:cs="Segoe UI Symbol"/>
+          <w:sz w:val="24"/>
+          <w:szCs w:val="24"/>
+        </w:rPr>
+        <w:t>➢</w:t>
+      </w:r>
+      <w:r>
+        <w:rPr>
+          <w:sz w:val="24"/>
+          <w:szCs w:val="24"/>
+        </w:rPr>
+        <w:t xml:space="preserve"> Payments</w:t>
+      </w:r>
+    </w:p>
+    <w:p>
+      <w:pPr>
+        <w:rPr>
+          <w:sz w:val="24"/>
+          <w:szCs w:val="24"/>
+        </w:rPr>
+      </w:pPr>
+      <w:r>
+        <w:rPr>
+          <w:sz w:val="24"/>
+          <w:szCs w:val="24"/>
+        </w:rPr>
+        <w:t>Supplier can see payment details of the ordered product by the customer.</w:t>
+      </w:r>
+    </w:p>
+    <w:p>
+      <w:pPr>
+        <w:rPr>
+          <w:sz w:val="24"/>
+          <w:szCs w:val="24"/>
+        </w:rPr>
+      </w:pPr>
+      <w:r>
+        <w:rPr>
+          <w:rFonts w:ascii="Segoe UI Symbol" w:hAnsi="Segoe UI Symbol" w:cs="Segoe UI Symbol"/>
+          <w:sz w:val="24"/>
+          <w:szCs w:val="24"/>
+        </w:rPr>
+        <w:t>➢</w:t>
+      </w:r>
+      <w:r>
+        <w:rPr>
+          <w:sz w:val="24"/>
+          <w:szCs w:val="24"/>
+        </w:rPr>
+        <w:t xml:space="preserve"> Customer sign in, sign out, create account</w:t>
+      </w:r>
+    </w:p>
+    <w:p>
+      <w:pPr>
+        <w:rPr>
+          <w:sz w:val="24"/>
+          <w:szCs w:val="24"/>
+        </w:rPr>
+      </w:pPr>
+      <w:r>
+        <w:rPr>
+          <w:sz w:val="24"/>
+          <w:szCs w:val="24"/>
+        </w:rPr>
+        <w:t>This feature is provided to customer so he can sign in, sign out and create account</w:t>
+      </w:r>
+    </w:p>
+    <w:p>
+      <w:pPr>
+        <w:rPr>
+          <w:sz w:val="24"/>
+          <w:szCs w:val="24"/>
+        </w:rPr>
+      </w:pPr>
+      <w:r>
+        <w:rPr>
+          <w:sz w:val="24"/>
+          <w:szCs w:val="24"/>
+        </w:rPr>
+        <w:t>for new customer.</w:t>
+      </w:r>
+    </w:p>
+    <w:p>
+      <w:pPr>
+        <w:rPr>
+          <w:sz w:val="24"/>
+          <w:szCs w:val="24"/>
+        </w:rPr>
+      </w:pPr>
+      <w:r>
+        <w:rPr>
+          <w:rFonts w:ascii="Segoe UI Symbol" w:hAnsi="Segoe UI Symbol" w:cs="Segoe UI Symbol"/>
+          <w:sz w:val="24"/>
+          <w:szCs w:val="24"/>
+        </w:rPr>
+        <w:t>➢</w:t>
+      </w:r>
+      <w:r>
+        <w:rPr>
+          <w:sz w:val="24"/>
+          <w:szCs w:val="24"/>
+        </w:rPr>
+        <w:t xml:space="preserve"> Search Product</w:t>
+      </w:r>
+    </w:p>
+    <w:p>
+      <w:pPr>
+        <w:rPr>
+          <w:sz w:val="24"/>
+          <w:szCs w:val="24"/>
+        </w:rPr>
+      </w:pPr>
+      <w:r>
+        <w:rPr>
+          <w:sz w:val="24"/>
+          <w:szCs w:val="24"/>
+        </w:rPr>
+        <w:t>Customer can search the product as per his wish in specific category.</w:t>
+      </w:r>
+    </w:p>
+    <w:p>
+      <w:pPr>
+        <w:rPr>
+          <w:sz w:val="24"/>
+          <w:szCs w:val="24"/>
+        </w:rPr>
+      </w:pPr>
+      <w:r>
+        <w:rPr>
+          <w:rFonts w:ascii="Segoe UI Symbol" w:hAnsi="Segoe UI Symbol" w:cs="Segoe UI Symbol"/>
+          <w:sz w:val="24"/>
+          <w:szCs w:val="24"/>
+        </w:rPr>
+        <w:t>➢</w:t>
+      </w:r>
+      <w:r>
+        <w:rPr>
+          <w:sz w:val="24"/>
+          <w:szCs w:val="24"/>
+        </w:rPr>
+        <w:t xml:space="preserve"> Add to Cart</w:t>
+      </w:r>
+    </w:p>
+    <w:p>
+      <w:pPr>
+        <w:rPr>
+          <w:sz w:val="24"/>
+          <w:szCs w:val="24"/>
+        </w:rPr>
+      </w:pPr>
+      <w:r>
+        <w:rPr>
+          <w:sz w:val="24"/>
+          <w:szCs w:val="24"/>
+        </w:rPr>
+        <w:t>Customer can add products to cart which he wants to buy the products.</w:t>
+      </w:r>
+    </w:p>
+    <w:p>
+      <w:pPr>
+        <w:rPr>
+          <w:sz w:val="24"/>
+          <w:szCs w:val="24"/>
+        </w:rPr>
+      </w:pPr>
+      <w:r>
+        <w:rPr>
+          <w:rFonts w:ascii="Segoe UI Symbol" w:hAnsi="Segoe UI Symbol" w:cs="Segoe UI Symbol"/>
+          <w:sz w:val="24"/>
+          <w:szCs w:val="24"/>
+        </w:rPr>
+        <w:t>➢</w:t>
+      </w:r>
+      <w:r>
+        <w:rPr>
+          <w:sz w:val="24"/>
+          <w:szCs w:val="24"/>
+        </w:rPr>
+        <w:t xml:space="preserve"> Payments</w:t>
+      </w:r>
+    </w:p>
+    <w:p>
+      <w:pPr>
+        <w:rPr>
+          <w:sz w:val="24"/>
+          <w:szCs w:val="24"/>
+        </w:rPr>
+      </w:pPr>
+      <w:r>
+        <w:rPr>
+          <w:sz w:val="24"/>
+          <w:szCs w:val="24"/>
+        </w:rPr>
+        <w:t>Customer have a privilege to his order he can see his order details.</w:t>
+      </w:r>
+    </w:p>
+    <w:p>
+      <w:pPr>
+        <w:rPr>
+          <w:sz w:val="24"/>
+          <w:szCs w:val="24"/>
+        </w:rPr>
+      </w:pPr>
+      <w:r>
+        <w:rPr>
+          <w:rFonts w:ascii="Segoe UI Symbol" w:hAnsi="Segoe UI Symbol" w:cs="Segoe UI Symbol"/>
+          <w:sz w:val="24"/>
+          <w:szCs w:val="24"/>
+        </w:rPr>
+        <w:t>➢</w:t>
+      </w:r>
+      <w:r>
+        <w:rPr>
+          <w:sz w:val="24"/>
+          <w:szCs w:val="24"/>
+        </w:rPr>
+        <w:t xml:space="preserve"> Order Details</w:t>
+      </w:r>
+    </w:p>
+    <w:p>
+      <w:pPr>
+        <w:rPr>
+          <w:sz w:val="24"/>
+          <w:szCs w:val="24"/>
+        </w:rPr>
+      </w:pPr>
+      <w:r>
+        <w:rPr>
+          <w:sz w:val="24"/>
+          <w:szCs w:val="24"/>
+        </w:rPr>
+        <w:t>Customer have a privilege to his order he can see his order details.</w:t>
+      </w:r>
+    </w:p>
+    <w:p>
+      <w:pPr>
+        <w:rPr>
+          <w:sz w:val="24"/>
+          <w:szCs w:val="24"/>
+        </w:rPr>
+      </w:pPr>
+      <w:r>
+        <w:rPr>
+          <w:rFonts w:ascii="Segoe UI Symbol" w:hAnsi="Segoe UI Symbol" w:cs="Segoe UI Symbol"/>
+          <w:sz w:val="24"/>
+          <w:szCs w:val="24"/>
+        </w:rPr>
+        <w:lastRenderedPageBreak/>
+        <w:t>➢</w:t>
+      </w:r>
+      <w:r>
+        <w:rPr>
+          <w:sz w:val="24"/>
+          <w:szCs w:val="24"/>
+        </w:rPr>
+        <w:t xml:space="preserve"> Buy Product</w:t>
+      </w:r>
+    </w:p>
+    <w:p>
+      <w:pPr>
+        <w:rPr>
+          <w:sz w:val="24"/>
+          <w:szCs w:val="24"/>
+        </w:rPr>
+      </w:pPr>
+      <w:r>
+        <w:rPr>
+          <w:sz w:val="24"/>
+          <w:szCs w:val="24"/>
+        </w:rPr>
+        <w:t>Customers can buy product from his cart by doing payment.</w:t>
+      </w:r>
+    </w:p>
+    <w:p>
+      <w:pPr>
+        <w:rPr>
+          <w:sz w:val="24"/>
+          <w:szCs w:val="24"/>
+        </w:rPr>
+      </w:pPr>
+    </w:p>
+    <w:p>
+      <w:pPr>
+        <w:rPr>
+          <w:sz w:val="24"/>
+          <w:szCs w:val="24"/>
         </w:rPr>
       </w:pPr>
     </w:p>
@@ -4154,7 +4607,6 @@
           <w:szCs w:val="44"/>
           <w:u w:val="single"/>
         </w:rPr>
-        <w:lastRenderedPageBreak/>
         <w:t>0</w:t>
       </w:r>
       <w:r>
@@ -4368,11 +4820,11 @@
           <w:szCs w:val="48"/>
           <w:u w:val="single"/>
         </w:rPr>
-        <w:lastRenderedPageBreak/>
-        <w:t xml:space="preserve">Activity </w:t>
-      </w:r>
-      <w:proofErr w:type="gramStart"/>
-      <w:r>
+        <w:t>Activity Diagrams:-</w:t>
+      </w:r>
+    </w:p>
+    <w:p>
+      <w:pPr>
         <w:rPr>
           <w:rFonts w:ascii="Times New Roman" w:hAnsi="Times New Roman" w:cs="Times New Roman"/>
           <w:b/>
@@ -4381,20 +4833,6 @@
           <w:szCs w:val="48"/>
           <w:u w:val="single"/>
         </w:rPr>
-        <w:t>Diagrams:-</w:t>
-      </w:r>
-      <w:proofErr w:type="gramEnd"/>
-    </w:p>
-    <w:p>
-      <w:pPr>
-        <w:rPr>
-          <w:rFonts w:ascii="Times New Roman" w:hAnsi="Times New Roman" w:cs="Times New Roman"/>
-          <w:b/>
-          <w:bCs/>
-          <w:sz w:val="48"/>
-          <w:szCs w:val="48"/>
-          <w:u w:val="single"/>
-        </w:rPr>
       </w:pPr>
     </w:p>
     <w:p>
@@ -4448,6 +4886,7 @@
         <w:rPr>
           <w:noProof/>
         </w:rPr>
+        <w:lastRenderedPageBreak/>
         <w:drawing>
           <wp:inline distT="0" distB="0" distL="0" distR="0" wp14:anchorId="323D1050" wp14:editId="589F369C">
             <wp:extent cx="5472545" cy="6853536"/>
@@ -4519,21 +4958,21 @@
           <w:szCs w:val="44"/>
           <w:u w:val="single"/>
         </w:rPr>
+        <w:t>Login Activity Diagram</w:t>
+      </w:r>
+    </w:p>
+    <w:p>
+      <w:pPr>
+        <w:ind w:left="720" w:hanging="720"/>
+        <w:rPr>
+          <w:noProof/>
+        </w:rPr>
+      </w:pPr>
+      <w:r>
+        <w:rPr>
+          <w:noProof/>
+        </w:rPr>
         <w:lastRenderedPageBreak/>
-        <w:t>Login Activity Diagram</w:t>
-      </w:r>
-    </w:p>
-    <w:p>
-      <w:pPr>
-        <w:ind w:left="720" w:hanging="720"/>
-        <w:rPr>
-          <w:noProof/>
-        </w:rPr>
-      </w:pPr>
-      <w:r>
-        <w:rPr>
-          <w:noProof/>
-        </w:rPr>
         <w:drawing>
           <wp:inline distT="0" distB="0" distL="0" distR="0" wp14:anchorId="5415EB46" wp14:editId="4DD3D978">
             <wp:extent cx="5352258" cy="8084127"/>
@@ -4615,7 +5054,6 @@
           <w:szCs w:val="44"/>
           <w:u w:val="single"/>
         </w:rPr>
-        <w:lastRenderedPageBreak/>
         <w:t>Search Item Activity Diagram</w:t>
       </w:r>
     </w:p>
@@ -4778,7 +5216,6 @@
           <w:szCs w:val="44"/>
           <w:u w:val="single"/>
         </w:rPr>
-        <w:lastRenderedPageBreak/>
         <w:t>Add</w:t>
       </w:r>
       <w:r>
@@ -4817,6 +5254,7 @@
         <w:rPr>
           <w:noProof/>
         </w:rPr>
+        <w:lastRenderedPageBreak/>
         <w:drawing>
           <wp:inline distT="0" distB="0" distL="0" distR="0" wp14:anchorId="73906047" wp14:editId="046E7703">
             <wp:extent cx="3987834" cy="8070965"/>
@@ -4884,21 +5322,21 @@
           <w:szCs w:val="44"/>
           <w:u w:val="single"/>
         </w:rPr>
+        <w:t>Payment Activity Diagram</w:t>
+      </w:r>
+    </w:p>
+    <w:p>
+      <w:pPr>
+        <w:ind w:left="720" w:hanging="720"/>
+        <w:rPr>
+          <w:noProof/>
+        </w:rPr>
+      </w:pPr>
+      <w:r>
+        <w:rPr>
+          <w:noProof/>
+        </w:rPr>
         <w:lastRenderedPageBreak/>
-        <w:t>Payment Activity Diagram</w:t>
-      </w:r>
-    </w:p>
-    <w:p>
-      <w:pPr>
-        <w:ind w:left="720" w:hanging="720"/>
-        <w:rPr>
-          <w:noProof/>
-        </w:rPr>
-      </w:pPr>
-      <w:r>
-        <w:rPr>
-          <w:noProof/>
-        </w:rPr>
         <w:drawing>
           <wp:inline distT="0" distB="0" distL="0" distR="0" wp14:anchorId="64CDD378" wp14:editId="6B66BB31">
             <wp:extent cx="4610023" cy="8064038"/>
@@ -4972,29 +5410,29 @@
           <w:szCs w:val="44"/>
           <w:u w:val="single"/>
         </w:rPr>
+        <w:t>UseCase Diagram</w:t>
+      </w:r>
+    </w:p>
+    <w:p>
+      <w:pPr>
+        <w:ind w:left="720" w:hanging="720"/>
+        <w:rPr>
+          <w:noProof/>
+        </w:rPr>
+      </w:pPr>
+    </w:p>
+    <w:p>
+      <w:pPr>
+        <w:ind w:left="720" w:hanging="720"/>
+        <w:rPr>
+          <w:noProof/>
+        </w:rPr>
+      </w:pPr>
+      <w:r>
+        <w:rPr>
+          <w:noProof/>
+        </w:rPr>
         <w:lastRenderedPageBreak/>
-        <w:t>UseCase Diagram</w:t>
-      </w:r>
-    </w:p>
-    <w:p>
-      <w:pPr>
-        <w:ind w:left="720" w:hanging="720"/>
-        <w:rPr>
-          <w:noProof/>
-        </w:rPr>
-      </w:pPr>
-    </w:p>
-    <w:p>
-      <w:pPr>
-        <w:ind w:left="720" w:hanging="720"/>
-        <w:rPr>
-          <w:noProof/>
-        </w:rPr>
-      </w:pPr>
-      <w:r>
-        <w:rPr>
-          <w:noProof/>
-        </w:rPr>
         <w:drawing>
           <wp:inline distT="0" distB="0" distL="0" distR="0" wp14:anchorId="657E45EF" wp14:editId="1CC07FBA">
             <wp:extent cx="5521036" cy="8042997"/>
@@ -5063,7 +5501,6 @@
           <w:szCs w:val="48"/>
           <w:u w:val="single"/>
         </w:rPr>
-        <w:lastRenderedPageBreak/>
         <w:t>Sequence</w:t>
       </w:r>
       <w:r>
@@ -5119,10 +5556,226 @@
           <w:szCs w:val="44"/>
           <w:u w:val="single"/>
         </w:rPr>
-        <w:t xml:space="preserve">Search item in </w:t>
-      </w:r>
-      <w:proofErr w:type="spellStart"/>
-      <w:r>
+        <w:lastRenderedPageBreak/>
+        <w:t>Search item in catelog</w:t>
+      </w:r>
+    </w:p>
+    <w:p>
+      <w:pPr>
+        <w:ind w:left="720" w:hanging="720"/>
+        <w:rPr>
+          <w:sz w:val="28"/>
+          <w:szCs w:val="28"/>
+        </w:rPr>
+      </w:pPr>
+    </w:p>
+    <w:p>
+      <w:pPr>
+        <w:ind w:left="720" w:hanging="720"/>
+        <w:rPr>
+          <w:sz w:val="28"/>
+          <w:szCs w:val="28"/>
+        </w:rPr>
+      </w:pPr>
+    </w:p>
+    <w:p>
+      <w:pPr>
+        <w:ind w:left="720" w:hanging="720"/>
+        <w:rPr>
+          <w:sz w:val="28"/>
+          <w:szCs w:val="28"/>
+        </w:rPr>
+      </w:pPr>
+    </w:p>
+    <w:p>
+      <w:pPr>
+        <w:ind w:left="720" w:hanging="720"/>
+        <w:rPr>
+          <w:sz w:val="28"/>
+          <w:szCs w:val="28"/>
+        </w:rPr>
+      </w:pPr>
+    </w:p>
+    <w:p>
+      <w:pPr>
+        <w:ind w:left="720" w:hanging="720"/>
+        <w:rPr>
+          <w:sz w:val="28"/>
+          <w:szCs w:val="28"/>
+        </w:rPr>
+      </w:pPr>
+    </w:p>
+    <w:p>
+      <w:pPr>
+        <w:ind w:left="720" w:hanging="720"/>
+        <w:rPr>
+          <w:sz w:val="28"/>
+          <w:szCs w:val="28"/>
+        </w:rPr>
+      </w:pPr>
+    </w:p>
+    <w:p>
+      <w:pPr>
+        <w:ind w:left="720" w:hanging="720"/>
+        <w:rPr>
+          <w:sz w:val="28"/>
+          <w:szCs w:val="28"/>
+        </w:rPr>
+      </w:pPr>
+    </w:p>
+    <w:p>
+      <w:pPr>
+        <w:ind w:left="720" w:hanging="720"/>
+        <w:rPr>
+          <w:sz w:val="28"/>
+          <w:szCs w:val="28"/>
+        </w:rPr>
+      </w:pPr>
+    </w:p>
+    <w:p>
+      <w:pPr>
+        <w:ind w:left="720" w:hanging="720"/>
+        <w:rPr>
+          <w:sz w:val="28"/>
+          <w:szCs w:val="28"/>
+        </w:rPr>
+      </w:pPr>
+    </w:p>
+    <w:p>
+      <w:pPr>
+        <w:ind w:left="720" w:hanging="720"/>
+        <w:rPr>
+          <w:sz w:val="28"/>
+          <w:szCs w:val="28"/>
+        </w:rPr>
+      </w:pPr>
+    </w:p>
+    <w:p>
+      <w:pPr>
+        <w:ind w:left="720" w:hanging="720"/>
+        <w:rPr>
+          <w:sz w:val="28"/>
+          <w:szCs w:val="28"/>
+        </w:rPr>
+      </w:pPr>
+    </w:p>
+    <w:p>
+      <w:pPr>
+        <w:ind w:left="720" w:hanging="720"/>
+        <w:rPr>
+          <w:sz w:val="28"/>
+          <w:szCs w:val="28"/>
+        </w:rPr>
+      </w:pPr>
+    </w:p>
+    <w:p>
+      <w:pPr>
+        <w:ind w:left="720" w:hanging="720"/>
+        <w:rPr>
+          <w:sz w:val="28"/>
+          <w:szCs w:val="28"/>
+        </w:rPr>
+      </w:pPr>
+    </w:p>
+    <w:p>
+      <w:pPr>
+        <w:rPr>
+          <w:rFonts w:ascii="Arial Rounded MT Bold" w:hAnsi="Arial Rounded MT Bold"/>
+          <w:b/>
+          <w:bCs/>
+          <w:color w:val="2F5496" w:themeColor="accent1" w:themeShade="BF"/>
+          <w:sz w:val="40"/>
+          <w:szCs w:val="40"/>
+        </w:rPr>
+      </w:pPr>
+    </w:p>
+    <w:p>
+      <w:pPr>
+        <w:rPr>
+          <w:rFonts w:ascii="Arial Rounded MT Bold" w:hAnsi="Arial Rounded MT Bold"/>
+          <w:b/>
+          <w:bCs/>
+          <w:color w:val="2F5496" w:themeColor="accent1" w:themeShade="BF"/>
+          <w:sz w:val="40"/>
+          <w:szCs w:val="40"/>
+        </w:rPr>
+      </w:pPr>
+    </w:p>
+    <w:p>
+      <w:pPr>
+        <w:rPr>
+          <w:rFonts w:ascii="Arial Rounded MT Bold" w:hAnsi="Arial Rounded MT Bold"/>
+          <w:b/>
+          <w:bCs/>
+          <w:color w:val="2F5496" w:themeColor="accent1" w:themeShade="BF"/>
+          <w:sz w:val="40"/>
+          <w:szCs w:val="40"/>
+        </w:rPr>
+      </w:pPr>
+    </w:p>
+    <w:p>
+      <w:pPr>
+        <w:rPr>
+          <w:rFonts w:ascii="Arial Rounded MT Bold" w:hAnsi="Arial Rounded MT Bold"/>
+          <w:b/>
+          <w:bCs/>
+          <w:color w:val="2F5496" w:themeColor="accent1" w:themeShade="BF"/>
+          <w:sz w:val="40"/>
+          <w:szCs w:val="40"/>
+        </w:rPr>
+      </w:pPr>
+    </w:p>
+    <w:p>
+      <w:pPr>
+        <w:rPr>
+          <w:rFonts w:ascii="Arial Rounded MT Bold" w:hAnsi="Arial Rounded MT Bold"/>
+          <w:b/>
+          <w:bCs/>
+          <w:color w:val="2F5496" w:themeColor="accent1" w:themeShade="BF"/>
+          <w:sz w:val="40"/>
+          <w:szCs w:val="40"/>
+        </w:rPr>
+      </w:pPr>
+    </w:p>
+    <w:p>
+      <w:pPr>
+        <w:rPr>
+          <w:rFonts w:ascii="Arial Rounded MT Bold" w:hAnsi="Arial Rounded MT Bold"/>
+          <w:b/>
+          <w:bCs/>
+          <w:color w:val="2F5496" w:themeColor="accent1" w:themeShade="BF"/>
+          <w:sz w:val="40"/>
+          <w:szCs w:val="40"/>
+        </w:rPr>
+      </w:pPr>
+    </w:p>
+    <w:p>
+      <w:pPr>
+        <w:rPr>
+          <w:rFonts w:ascii="Arial Rounded MT Bold" w:hAnsi="Arial Rounded MT Bold"/>
+          <w:b/>
+          <w:bCs/>
+          <w:color w:val="2F5496" w:themeColor="accent1" w:themeShade="BF"/>
+          <w:sz w:val="40"/>
+          <w:szCs w:val="40"/>
+        </w:rPr>
+      </w:pPr>
+    </w:p>
+    <w:p>
+      <w:pPr>
+        <w:rPr>
+          <w:rFonts w:ascii="Arial Rounded MT Bold" w:hAnsi="Arial Rounded MT Bold"/>
+          <w:b/>
+          <w:bCs/>
+          <w:color w:val="2F5496" w:themeColor="accent1" w:themeShade="BF"/>
+          <w:sz w:val="40"/>
+          <w:szCs w:val="40"/>
+        </w:rPr>
+      </w:pPr>
+    </w:p>
+    <w:p>
+      <w:pPr>
+        <w:ind w:left="720" w:hanging="720"/>
         <w:rPr>
           <w:rFonts w:ascii="Times New Roman" w:hAnsi="Times New Roman" w:cs="Times New Roman"/>
           <w:b/>
@@ -5131,226 +5784,8 @@
           <w:szCs w:val="44"/>
           <w:u w:val="single"/>
         </w:rPr>
-        <w:t>catelog</w:t>
-      </w:r>
-      <w:proofErr w:type="spellEnd"/>
-    </w:p>
-    <w:p>
-      <w:pPr>
-        <w:ind w:left="720" w:hanging="720"/>
-        <w:rPr>
-          <w:sz w:val="28"/>
-          <w:szCs w:val="28"/>
-        </w:rPr>
-      </w:pPr>
-    </w:p>
-    <w:p>
-      <w:pPr>
-        <w:ind w:left="720" w:hanging="720"/>
-        <w:rPr>
-          <w:sz w:val="28"/>
-          <w:szCs w:val="28"/>
-        </w:rPr>
-      </w:pPr>
-    </w:p>
-    <w:p>
-      <w:pPr>
-        <w:ind w:left="720" w:hanging="720"/>
-        <w:rPr>
-          <w:sz w:val="28"/>
-          <w:szCs w:val="28"/>
-        </w:rPr>
-      </w:pPr>
-    </w:p>
-    <w:p>
-      <w:pPr>
-        <w:ind w:left="720" w:hanging="720"/>
-        <w:rPr>
-          <w:sz w:val="28"/>
-          <w:szCs w:val="28"/>
-        </w:rPr>
-      </w:pPr>
-    </w:p>
-    <w:p>
-      <w:pPr>
-        <w:ind w:left="720" w:hanging="720"/>
-        <w:rPr>
-          <w:sz w:val="28"/>
-          <w:szCs w:val="28"/>
-        </w:rPr>
-      </w:pPr>
-    </w:p>
-    <w:p>
-      <w:pPr>
-        <w:ind w:left="720" w:hanging="720"/>
-        <w:rPr>
-          <w:sz w:val="28"/>
-          <w:szCs w:val="28"/>
-        </w:rPr>
-      </w:pPr>
-    </w:p>
-    <w:p>
-      <w:pPr>
-        <w:ind w:left="720" w:hanging="720"/>
-        <w:rPr>
-          <w:sz w:val="28"/>
-          <w:szCs w:val="28"/>
-        </w:rPr>
-      </w:pPr>
-    </w:p>
-    <w:p>
-      <w:pPr>
-        <w:ind w:left="720" w:hanging="720"/>
-        <w:rPr>
-          <w:sz w:val="28"/>
-          <w:szCs w:val="28"/>
-        </w:rPr>
-      </w:pPr>
-    </w:p>
-    <w:p>
-      <w:pPr>
-        <w:ind w:left="720" w:hanging="720"/>
-        <w:rPr>
-          <w:sz w:val="28"/>
-          <w:szCs w:val="28"/>
-        </w:rPr>
-      </w:pPr>
-    </w:p>
-    <w:p>
-      <w:pPr>
-        <w:ind w:left="720" w:hanging="720"/>
-        <w:rPr>
-          <w:sz w:val="28"/>
-          <w:szCs w:val="28"/>
-        </w:rPr>
-      </w:pPr>
-    </w:p>
-    <w:p>
-      <w:pPr>
-        <w:ind w:left="720" w:hanging="720"/>
-        <w:rPr>
-          <w:sz w:val="28"/>
-          <w:szCs w:val="28"/>
-        </w:rPr>
-      </w:pPr>
-    </w:p>
-    <w:p>
-      <w:pPr>
-        <w:ind w:left="720" w:hanging="720"/>
-        <w:rPr>
-          <w:sz w:val="28"/>
-          <w:szCs w:val="28"/>
-        </w:rPr>
-      </w:pPr>
-    </w:p>
-    <w:p>
-      <w:pPr>
-        <w:ind w:left="720" w:hanging="720"/>
-        <w:rPr>
-          <w:sz w:val="28"/>
-          <w:szCs w:val="28"/>
-        </w:rPr>
-      </w:pPr>
-    </w:p>
-    <w:p>
-      <w:pPr>
-        <w:rPr>
-          <w:rFonts w:ascii="Arial Rounded MT Bold" w:hAnsi="Arial Rounded MT Bold"/>
-          <w:b/>
-          <w:bCs/>
-          <w:color w:val="2F5496" w:themeColor="accent1" w:themeShade="BF"/>
-          <w:sz w:val="40"/>
-          <w:szCs w:val="40"/>
-        </w:rPr>
-      </w:pPr>
-    </w:p>
-    <w:p>
-      <w:pPr>
-        <w:rPr>
-          <w:rFonts w:ascii="Arial Rounded MT Bold" w:hAnsi="Arial Rounded MT Bold"/>
-          <w:b/>
-          <w:bCs/>
-          <w:color w:val="2F5496" w:themeColor="accent1" w:themeShade="BF"/>
-          <w:sz w:val="40"/>
-          <w:szCs w:val="40"/>
-        </w:rPr>
-      </w:pPr>
-    </w:p>
-    <w:p>
-      <w:pPr>
-        <w:rPr>
-          <w:rFonts w:ascii="Arial Rounded MT Bold" w:hAnsi="Arial Rounded MT Bold"/>
-          <w:b/>
-          <w:bCs/>
-          <w:color w:val="2F5496" w:themeColor="accent1" w:themeShade="BF"/>
-          <w:sz w:val="40"/>
-          <w:szCs w:val="40"/>
-        </w:rPr>
-      </w:pPr>
-    </w:p>
-    <w:p>
-      <w:pPr>
-        <w:rPr>
-          <w:rFonts w:ascii="Arial Rounded MT Bold" w:hAnsi="Arial Rounded MT Bold"/>
-          <w:b/>
-          <w:bCs/>
-          <w:color w:val="2F5496" w:themeColor="accent1" w:themeShade="BF"/>
-          <w:sz w:val="40"/>
-          <w:szCs w:val="40"/>
-        </w:rPr>
-      </w:pPr>
-    </w:p>
-    <w:p>
-      <w:pPr>
-        <w:rPr>
-          <w:rFonts w:ascii="Arial Rounded MT Bold" w:hAnsi="Arial Rounded MT Bold"/>
-          <w:b/>
-          <w:bCs/>
-          <w:color w:val="2F5496" w:themeColor="accent1" w:themeShade="BF"/>
-          <w:sz w:val="40"/>
-          <w:szCs w:val="40"/>
-        </w:rPr>
-      </w:pPr>
-    </w:p>
-    <w:p>
-      <w:pPr>
-        <w:rPr>
-          <w:rFonts w:ascii="Arial Rounded MT Bold" w:hAnsi="Arial Rounded MT Bold"/>
-          <w:b/>
-          <w:bCs/>
-          <w:color w:val="2F5496" w:themeColor="accent1" w:themeShade="BF"/>
-          <w:sz w:val="40"/>
-          <w:szCs w:val="40"/>
-        </w:rPr>
-      </w:pPr>
-    </w:p>
-    <w:p>
-      <w:pPr>
-        <w:rPr>
-          <w:rFonts w:ascii="Arial Rounded MT Bold" w:hAnsi="Arial Rounded MT Bold"/>
-          <w:b/>
-          <w:bCs/>
-          <w:color w:val="2F5496" w:themeColor="accent1" w:themeShade="BF"/>
-          <w:sz w:val="40"/>
-          <w:szCs w:val="40"/>
-        </w:rPr>
-      </w:pPr>
-    </w:p>
-    <w:p>
-      <w:pPr>
-        <w:rPr>
-          <w:rFonts w:ascii="Arial Rounded MT Bold" w:hAnsi="Arial Rounded MT Bold"/>
-          <w:b/>
-          <w:bCs/>
-          <w:color w:val="2F5496" w:themeColor="accent1" w:themeShade="BF"/>
-          <w:sz w:val="40"/>
-          <w:szCs w:val="40"/>
-        </w:rPr>
-      </w:pPr>
-    </w:p>
-    <w:p>
-      <w:pPr>
-        <w:ind w:left="720" w:hanging="720"/>
+      </w:pPr>
+      <w:r>
         <w:rPr>
           <w:rFonts w:ascii="Times New Roman" w:hAnsi="Times New Roman" w:cs="Times New Roman"/>
           <w:b/>
@@ -5359,17 +5794,6 @@
           <w:szCs w:val="44"/>
           <w:u w:val="single"/>
         </w:rPr>
-      </w:pPr>
-      <w:r>
-        <w:rPr>
-          <w:rFonts w:ascii="Times New Roman" w:hAnsi="Times New Roman" w:cs="Times New Roman"/>
-          <w:b/>
-          <w:bCs/>
-          <w:sz w:val="44"/>
-          <w:szCs w:val="44"/>
-          <w:u w:val="single"/>
-        </w:rPr>
-        <w:lastRenderedPageBreak/>
         <w:t>Add item into cart</w:t>
       </w:r>
     </w:p>
@@ -5902,6 +6326,1273 @@
         </w:rPr>
         <w:t xml:space="preserve">   </w:t>
       </w:r>
+    </w:p>
+    <w:p>
+      <w:pPr>
+        <w:ind w:left="720" w:hanging="720"/>
+        <w:rPr>
+          <w:sz w:val="40"/>
+          <w:szCs w:val="40"/>
+        </w:rPr>
+      </w:pPr>
+    </w:p>
+    <w:p>
+      <w:pPr>
+        <w:ind w:left="720" w:hanging="720"/>
+        <w:rPr>
+          <w:sz w:val="40"/>
+          <w:szCs w:val="40"/>
+        </w:rPr>
+      </w:pPr>
+    </w:p>
+    <w:p>
+      <w:pPr>
+        <w:ind w:left="720" w:hanging="720"/>
+        <w:rPr>
+          <w:sz w:val="40"/>
+          <w:szCs w:val="40"/>
+        </w:rPr>
+      </w:pPr>
+    </w:p>
+    <w:p>
+      <w:pPr>
+        <w:ind w:left="720" w:hanging="720"/>
+        <w:rPr>
+          <w:sz w:val="40"/>
+          <w:szCs w:val="40"/>
+        </w:rPr>
+      </w:pPr>
+    </w:p>
+    <w:p>
+      <w:pPr>
+        <w:ind w:left="720" w:hanging="720"/>
+        <w:rPr>
+          <w:sz w:val="40"/>
+          <w:szCs w:val="40"/>
+        </w:rPr>
+      </w:pPr>
+    </w:p>
+    <w:p>
+      <w:pPr>
+        <w:ind w:left="720" w:hanging="720"/>
+        <w:rPr>
+          <w:sz w:val="40"/>
+          <w:szCs w:val="40"/>
+        </w:rPr>
+      </w:pPr>
+    </w:p>
+    <w:p>
+      <w:pPr>
+        <w:ind w:left="720" w:hanging="720"/>
+        <w:rPr>
+          <w:sz w:val="40"/>
+          <w:szCs w:val="40"/>
+        </w:rPr>
+      </w:pPr>
+    </w:p>
+    <w:p>
+      <w:pPr>
+        <w:ind w:left="720" w:hanging="720"/>
+        <w:rPr>
+          <w:sz w:val="40"/>
+          <w:szCs w:val="40"/>
+        </w:rPr>
+      </w:pPr>
+    </w:p>
+    <w:p>
+      <w:pPr>
+        <w:ind w:left="720" w:hanging="720"/>
+        <w:rPr>
+          <w:sz w:val="40"/>
+          <w:szCs w:val="40"/>
+        </w:rPr>
+      </w:pPr>
+      <w:r>
+        <w:rPr>
+          <w:sz w:val="40"/>
+          <w:szCs w:val="40"/>
+        </w:rPr>
+        <w:drawing>
+          <wp:inline distT="0" distB="0" distL="0" distR="0" wp14:anchorId="32335E43" wp14:editId="26CE5BBC">
+            <wp:extent cx="5731510" cy="2769870"/>
+            <wp:effectExtent l="0" t="0" r="2540" b="0"/>
+            <wp:docPr id="1" name="Picture 1"/>
+            <wp:cNvGraphicFramePr>
+              <a:graphicFrameLocks xmlns:a="http://schemas.openxmlformats.org/drawingml/2006/main" noChangeAspect="1"/>
+            </wp:cNvGraphicFramePr>
+            <a:graphic xmlns:a="http://schemas.openxmlformats.org/drawingml/2006/main">
+              <a:graphicData uri="http://schemas.openxmlformats.org/drawingml/2006/picture">
+                <pic:pic xmlns:pic="http://schemas.openxmlformats.org/drawingml/2006/picture">
+                  <pic:nvPicPr>
+                    <pic:cNvPr id="1" name=""/>
+                    <pic:cNvPicPr/>
+                  </pic:nvPicPr>
+                  <pic:blipFill>
+                    <a:blip r:embed="rId22"/>
+                    <a:stretch>
+                      <a:fillRect/>
+                    </a:stretch>
+                  </pic:blipFill>
+                  <pic:spPr>
+                    <a:xfrm>
+                      <a:off x="0" y="0"/>
+                      <a:ext cx="5731510" cy="2769870"/>
+                    </a:xfrm>
+                    <a:prstGeom prst="rect">
+                      <a:avLst/>
+                    </a:prstGeom>
+                  </pic:spPr>
+                </pic:pic>
+              </a:graphicData>
+            </a:graphic>
+          </wp:inline>
+        </w:drawing>
+      </w:r>
+    </w:p>
+    <w:p>
+      <w:pPr>
+        <w:ind w:left="720" w:hanging="720"/>
+        <w:rPr>
+          <w:sz w:val="40"/>
+          <w:szCs w:val="40"/>
+        </w:rPr>
+      </w:pPr>
+    </w:p>
+    <w:p>
+      <w:pPr>
+        <w:ind w:left="720" w:hanging="720"/>
+        <w:rPr>
+          <w:sz w:val="40"/>
+          <w:szCs w:val="40"/>
+        </w:rPr>
+      </w:pPr>
+    </w:p>
+    <w:p>
+      <w:pPr>
+        <w:ind w:left="720" w:hanging="720"/>
+        <w:rPr>
+          <w:sz w:val="40"/>
+          <w:szCs w:val="40"/>
+        </w:rPr>
+      </w:pPr>
+    </w:p>
+    <w:p>
+      <w:pPr>
+        <w:ind w:left="720" w:hanging="720"/>
+        <w:rPr>
+          <w:sz w:val="40"/>
+          <w:szCs w:val="40"/>
+        </w:rPr>
+      </w:pPr>
+    </w:p>
+    <w:p>
+      <w:pPr>
+        <w:ind w:left="720" w:hanging="720"/>
+        <w:rPr>
+          <w:sz w:val="40"/>
+          <w:szCs w:val="40"/>
+        </w:rPr>
+      </w:pPr>
+      <w:r>
+        <w:rPr>
+          <w:sz w:val="40"/>
+          <w:szCs w:val="40"/>
+        </w:rPr>
+        <w:lastRenderedPageBreak/>
+        <w:drawing>
+          <wp:inline distT="0" distB="0" distL="0" distR="0" wp14:anchorId="4696E74A" wp14:editId="2DA6CBBF">
+            <wp:extent cx="5731510" cy="5474970"/>
+            <wp:effectExtent l="0" t="0" r="2540" b="0"/>
+            <wp:docPr id="3" name="Picture 3"/>
+            <wp:cNvGraphicFramePr>
+              <a:graphicFrameLocks xmlns:a="http://schemas.openxmlformats.org/drawingml/2006/main" noChangeAspect="1"/>
+            </wp:cNvGraphicFramePr>
+            <a:graphic xmlns:a="http://schemas.openxmlformats.org/drawingml/2006/main">
+              <a:graphicData uri="http://schemas.openxmlformats.org/drawingml/2006/picture">
+                <pic:pic xmlns:pic="http://schemas.openxmlformats.org/drawingml/2006/picture">
+                  <pic:nvPicPr>
+                    <pic:cNvPr id="1" name=""/>
+                    <pic:cNvPicPr/>
+                  </pic:nvPicPr>
+                  <pic:blipFill>
+                    <a:blip r:embed="rId23"/>
+                    <a:stretch>
+                      <a:fillRect/>
+                    </a:stretch>
+                  </pic:blipFill>
+                  <pic:spPr>
+                    <a:xfrm>
+                      <a:off x="0" y="0"/>
+                      <a:ext cx="5731510" cy="5474970"/>
+                    </a:xfrm>
+                    <a:prstGeom prst="rect">
+                      <a:avLst/>
+                    </a:prstGeom>
+                  </pic:spPr>
+                </pic:pic>
+              </a:graphicData>
+            </a:graphic>
+          </wp:inline>
+        </w:drawing>
+      </w:r>
+    </w:p>
+    <w:p>
+      <w:pPr>
+        <w:ind w:left="720" w:hanging="720"/>
+        <w:rPr>
+          <w:sz w:val="40"/>
+          <w:szCs w:val="40"/>
+        </w:rPr>
+      </w:pPr>
+    </w:p>
+    <w:p>
+      <w:pPr>
+        <w:ind w:left="720" w:hanging="720"/>
+        <w:rPr>
+          <w:sz w:val="40"/>
+          <w:szCs w:val="40"/>
+        </w:rPr>
+      </w:pPr>
+    </w:p>
+    <w:p>
+      <w:pPr>
+        <w:ind w:left="720" w:hanging="720"/>
+        <w:rPr>
+          <w:sz w:val="40"/>
+          <w:szCs w:val="40"/>
+        </w:rPr>
+      </w:pPr>
+      <w:r>
+        <w:rPr>
+          <w:sz w:val="40"/>
+          <w:szCs w:val="40"/>
+        </w:rPr>
+        <w:lastRenderedPageBreak/>
+        <w:drawing>
+          <wp:inline distT="0" distB="0" distL="0" distR="0" wp14:anchorId="3FB8D57F" wp14:editId="1B9650B7">
+            <wp:extent cx="5731510" cy="2710815"/>
+            <wp:effectExtent l="0" t="0" r="2540" b="0"/>
+            <wp:docPr id="5" name="Picture 5"/>
+            <wp:cNvGraphicFramePr>
+              <a:graphicFrameLocks xmlns:a="http://schemas.openxmlformats.org/drawingml/2006/main" noChangeAspect="1"/>
+            </wp:cNvGraphicFramePr>
+            <a:graphic xmlns:a="http://schemas.openxmlformats.org/drawingml/2006/main">
+              <a:graphicData uri="http://schemas.openxmlformats.org/drawingml/2006/picture">
+                <pic:pic xmlns:pic="http://schemas.openxmlformats.org/drawingml/2006/picture">
+                  <pic:nvPicPr>
+                    <pic:cNvPr id="1" name=""/>
+                    <pic:cNvPicPr/>
+                  </pic:nvPicPr>
+                  <pic:blipFill>
+                    <a:blip r:embed="rId24"/>
+                    <a:stretch>
+                      <a:fillRect/>
+                    </a:stretch>
+                  </pic:blipFill>
+                  <pic:spPr>
+                    <a:xfrm>
+                      <a:off x="0" y="0"/>
+                      <a:ext cx="5731510" cy="2710815"/>
+                    </a:xfrm>
+                    <a:prstGeom prst="rect">
+                      <a:avLst/>
+                    </a:prstGeom>
+                  </pic:spPr>
+                </pic:pic>
+              </a:graphicData>
+            </a:graphic>
+          </wp:inline>
+        </w:drawing>
+      </w:r>
+    </w:p>
+    <w:p>
+      <w:pPr>
+        <w:ind w:left="720" w:hanging="720"/>
+        <w:rPr>
+          <w:sz w:val="40"/>
+          <w:szCs w:val="40"/>
+        </w:rPr>
+      </w:pPr>
+      <w:r>
+        <w:rPr>
+          <w:sz w:val="40"/>
+          <w:szCs w:val="40"/>
+        </w:rPr>
+        <w:drawing>
+          <wp:inline distT="0" distB="0" distL="0" distR="0" wp14:anchorId="797F57C7" wp14:editId="47B3E056">
+            <wp:extent cx="5731510" cy="2709545"/>
+            <wp:effectExtent l="0" t="0" r="2540" b="0"/>
+            <wp:docPr id="6" name="Picture 6"/>
+            <wp:cNvGraphicFramePr>
+              <a:graphicFrameLocks xmlns:a="http://schemas.openxmlformats.org/drawingml/2006/main" noChangeAspect="1"/>
+            </wp:cNvGraphicFramePr>
+            <a:graphic xmlns:a="http://schemas.openxmlformats.org/drawingml/2006/main">
+              <a:graphicData uri="http://schemas.openxmlformats.org/drawingml/2006/picture">
+                <pic:pic xmlns:pic="http://schemas.openxmlformats.org/drawingml/2006/picture">
+                  <pic:nvPicPr>
+                    <pic:cNvPr id="1" name=""/>
+                    <pic:cNvPicPr/>
+                  </pic:nvPicPr>
+                  <pic:blipFill>
+                    <a:blip r:embed="rId25"/>
+                    <a:stretch>
+                      <a:fillRect/>
+                    </a:stretch>
+                  </pic:blipFill>
+                  <pic:spPr>
+                    <a:xfrm>
+                      <a:off x="0" y="0"/>
+                      <a:ext cx="5731510" cy="2709545"/>
+                    </a:xfrm>
+                    <a:prstGeom prst="rect">
+                      <a:avLst/>
+                    </a:prstGeom>
+                  </pic:spPr>
+                </pic:pic>
+              </a:graphicData>
+            </a:graphic>
+          </wp:inline>
+        </w:drawing>
+      </w:r>
+    </w:p>
+    <w:p>
+      <w:pPr>
+        <w:ind w:left="720" w:hanging="720"/>
+        <w:rPr>
+          <w:sz w:val="40"/>
+          <w:szCs w:val="40"/>
+        </w:rPr>
+      </w:pPr>
+    </w:p>
+    <w:p>
+      <w:pPr>
+        <w:ind w:left="720" w:hanging="720"/>
+        <w:rPr>
+          <w:sz w:val="40"/>
+          <w:szCs w:val="40"/>
+        </w:rPr>
+      </w:pPr>
+      <w:r>
+        <w:rPr>
+          <w:sz w:val="40"/>
+          <w:szCs w:val="40"/>
+        </w:rPr>
+        <w:drawing>
+          <wp:inline distT="0" distB="0" distL="0" distR="0" wp14:anchorId="57D608FC" wp14:editId="4015B861">
+            <wp:extent cx="5731510" cy="2216785"/>
+            <wp:effectExtent l="0" t="0" r="2540" b="0"/>
+            <wp:docPr id="7" name="Picture 7"/>
+            <wp:cNvGraphicFramePr>
+              <a:graphicFrameLocks xmlns:a="http://schemas.openxmlformats.org/drawingml/2006/main" noChangeAspect="1"/>
+            </wp:cNvGraphicFramePr>
+            <a:graphic xmlns:a="http://schemas.openxmlformats.org/drawingml/2006/main">
+              <a:graphicData uri="http://schemas.openxmlformats.org/drawingml/2006/picture">
+                <pic:pic xmlns:pic="http://schemas.openxmlformats.org/drawingml/2006/picture">
+                  <pic:nvPicPr>
+                    <pic:cNvPr id="1" name=""/>
+                    <pic:cNvPicPr/>
+                  </pic:nvPicPr>
+                  <pic:blipFill>
+                    <a:blip r:embed="rId26"/>
+                    <a:stretch>
+                      <a:fillRect/>
+                    </a:stretch>
+                  </pic:blipFill>
+                  <pic:spPr>
+                    <a:xfrm>
+                      <a:off x="0" y="0"/>
+                      <a:ext cx="5731510" cy="2216785"/>
+                    </a:xfrm>
+                    <a:prstGeom prst="rect">
+                      <a:avLst/>
+                    </a:prstGeom>
+                  </pic:spPr>
+                </pic:pic>
+              </a:graphicData>
+            </a:graphic>
+          </wp:inline>
+        </w:drawing>
+      </w:r>
+    </w:p>
+    <w:p>
+      <w:pPr>
+        <w:ind w:left="720" w:hanging="720"/>
+        <w:rPr>
+          <w:sz w:val="40"/>
+          <w:szCs w:val="40"/>
+        </w:rPr>
+      </w:pPr>
+    </w:p>
+    <w:p>
+      <w:pPr>
+        <w:ind w:left="720" w:hanging="720"/>
+        <w:rPr>
+          <w:sz w:val="40"/>
+          <w:szCs w:val="40"/>
+        </w:rPr>
+      </w:pPr>
+      <w:r>
+        <w:rPr>
+          <w:sz w:val="40"/>
+          <w:szCs w:val="40"/>
+        </w:rPr>
+        <w:lastRenderedPageBreak/>
+        <w:drawing>
+          <wp:inline distT="0" distB="0" distL="0" distR="0" wp14:anchorId="1E44E9D1" wp14:editId="792CE5A8">
+            <wp:extent cx="5731510" cy="2531745"/>
+            <wp:effectExtent l="0" t="0" r="2540" b="1905"/>
+            <wp:docPr id="13" name="Picture 13"/>
+            <wp:cNvGraphicFramePr>
+              <a:graphicFrameLocks xmlns:a="http://schemas.openxmlformats.org/drawingml/2006/main" noChangeAspect="1"/>
+            </wp:cNvGraphicFramePr>
+            <a:graphic xmlns:a="http://schemas.openxmlformats.org/drawingml/2006/main">
+              <a:graphicData uri="http://schemas.openxmlformats.org/drawingml/2006/picture">
+                <pic:pic xmlns:pic="http://schemas.openxmlformats.org/drawingml/2006/picture">
+                  <pic:nvPicPr>
+                    <pic:cNvPr id="1" name=""/>
+                    <pic:cNvPicPr/>
+                  </pic:nvPicPr>
+                  <pic:blipFill>
+                    <a:blip r:embed="rId27"/>
+                    <a:stretch>
+                      <a:fillRect/>
+                    </a:stretch>
+                  </pic:blipFill>
+                  <pic:spPr>
+                    <a:xfrm>
+                      <a:off x="0" y="0"/>
+                      <a:ext cx="5731510" cy="2531745"/>
+                    </a:xfrm>
+                    <a:prstGeom prst="rect">
+                      <a:avLst/>
+                    </a:prstGeom>
+                  </pic:spPr>
+                </pic:pic>
+              </a:graphicData>
+            </a:graphic>
+          </wp:inline>
+        </w:drawing>
+      </w:r>
+    </w:p>
+    <w:p>
+      <w:pPr>
+        <w:ind w:left="720" w:hanging="720"/>
+        <w:rPr>
+          <w:sz w:val="40"/>
+          <w:szCs w:val="40"/>
+        </w:rPr>
+      </w:pPr>
+    </w:p>
+    <w:p>
+      <w:pPr>
+        <w:ind w:left="720" w:hanging="720"/>
+        <w:rPr>
+          <w:sz w:val="40"/>
+          <w:szCs w:val="40"/>
+        </w:rPr>
+      </w:pPr>
+    </w:p>
+    <w:p>
+      <w:pPr>
+        <w:ind w:left="720" w:hanging="720"/>
+        <w:rPr>
+          <w:sz w:val="40"/>
+          <w:szCs w:val="40"/>
+        </w:rPr>
+      </w:pPr>
+      <w:r>
+        <w:rPr>
+          <w:sz w:val="40"/>
+          <w:szCs w:val="40"/>
+        </w:rPr>
+        <w:drawing>
+          <wp:inline distT="0" distB="0" distL="0" distR="0" wp14:anchorId="26073671" wp14:editId="66871B11">
+            <wp:extent cx="5731510" cy="2828290"/>
+            <wp:effectExtent l="0" t="0" r="2540" b="0"/>
+            <wp:docPr id="14" name="Picture 14"/>
+            <wp:cNvGraphicFramePr>
+              <a:graphicFrameLocks xmlns:a="http://schemas.openxmlformats.org/drawingml/2006/main" noChangeAspect="1"/>
+            </wp:cNvGraphicFramePr>
+            <a:graphic xmlns:a="http://schemas.openxmlformats.org/drawingml/2006/main">
+              <a:graphicData uri="http://schemas.openxmlformats.org/drawingml/2006/picture">
+                <pic:pic xmlns:pic="http://schemas.openxmlformats.org/drawingml/2006/picture">
+                  <pic:nvPicPr>
+                    <pic:cNvPr id="1" name=""/>
+                    <pic:cNvPicPr/>
+                  </pic:nvPicPr>
+                  <pic:blipFill>
+                    <a:blip r:embed="rId28"/>
+                    <a:stretch>
+                      <a:fillRect/>
+                    </a:stretch>
+                  </pic:blipFill>
+                  <pic:spPr>
+                    <a:xfrm>
+                      <a:off x="0" y="0"/>
+                      <a:ext cx="5731510" cy="2828290"/>
+                    </a:xfrm>
+                    <a:prstGeom prst="rect">
+                      <a:avLst/>
+                    </a:prstGeom>
+                  </pic:spPr>
+                </pic:pic>
+              </a:graphicData>
+            </a:graphic>
+          </wp:inline>
+        </w:drawing>
+      </w:r>
+    </w:p>
+    <w:p>
+      <w:pPr>
+        <w:ind w:left="720" w:hanging="720"/>
+        <w:rPr>
+          <w:sz w:val="40"/>
+          <w:szCs w:val="40"/>
+        </w:rPr>
+      </w:pPr>
+    </w:p>
+    <w:p>
+      <w:pPr>
+        <w:ind w:left="720" w:hanging="720"/>
+        <w:rPr>
+          <w:sz w:val="40"/>
+          <w:szCs w:val="40"/>
+        </w:rPr>
+      </w:pPr>
+    </w:p>
+    <w:p>
+      <w:pPr>
+        <w:ind w:left="720" w:hanging="720"/>
+        <w:rPr>
+          <w:sz w:val="40"/>
+          <w:szCs w:val="40"/>
+        </w:rPr>
+      </w:pPr>
+      <w:r>
+        <w:rPr>
+          <w:sz w:val="40"/>
+          <w:szCs w:val="40"/>
+        </w:rPr>
+        <w:lastRenderedPageBreak/>
+        <w:drawing>
+          <wp:inline distT="0" distB="0" distL="0" distR="0" wp14:anchorId="70D0EE62" wp14:editId="00C0E901">
+            <wp:extent cx="5731510" cy="2488565"/>
+            <wp:effectExtent l="0" t="0" r="2540" b="6985"/>
+            <wp:docPr id="8" name="Picture 8"/>
+            <wp:cNvGraphicFramePr>
+              <a:graphicFrameLocks xmlns:a="http://schemas.openxmlformats.org/drawingml/2006/main" noChangeAspect="1"/>
+            </wp:cNvGraphicFramePr>
+            <a:graphic xmlns:a="http://schemas.openxmlformats.org/drawingml/2006/main">
+              <a:graphicData uri="http://schemas.openxmlformats.org/drawingml/2006/picture">
+                <pic:pic xmlns:pic="http://schemas.openxmlformats.org/drawingml/2006/picture">
+                  <pic:nvPicPr>
+                    <pic:cNvPr id="1" name=""/>
+                    <pic:cNvPicPr/>
+                  </pic:nvPicPr>
+                  <pic:blipFill>
+                    <a:blip r:embed="rId29"/>
+                    <a:stretch>
+                      <a:fillRect/>
+                    </a:stretch>
+                  </pic:blipFill>
+                  <pic:spPr>
+                    <a:xfrm>
+                      <a:off x="0" y="0"/>
+                      <a:ext cx="5731510" cy="2488565"/>
+                    </a:xfrm>
+                    <a:prstGeom prst="rect">
+                      <a:avLst/>
+                    </a:prstGeom>
+                  </pic:spPr>
+                </pic:pic>
+              </a:graphicData>
+            </a:graphic>
+          </wp:inline>
+        </w:drawing>
+      </w:r>
+    </w:p>
+    <w:p>
+      <w:pPr>
+        <w:ind w:left="720" w:hanging="720"/>
+        <w:rPr>
+          <w:sz w:val="40"/>
+          <w:szCs w:val="40"/>
+        </w:rPr>
+      </w:pPr>
+    </w:p>
+    <w:p>
+      <w:pPr>
+        <w:ind w:left="720" w:hanging="720"/>
+        <w:rPr>
+          <w:sz w:val="40"/>
+          <w:szCs w:val="40"/>
+        </w:rPr>
+      </w:pPr>
+      <w:r>
+        <w:rPr>
+          <w:sz w:val="40"/>
+          <w:szCs w:val="40"/>
+        </w:rPr>
+        <w:drawing>
+          <wp:inline distT="0" distB="0" distL="0" distR="0" wp14:anchorId="353D01BE" wp14:editId="0078B03E">
+            <wp:extent cx="4564776" cy="3665538"/>
+            <wp:effectExtent l="0" t="0" r="7620" b="0"/>
+            <wp:docPr id="11" name="Picture 11"/>
+            <wp:cNvGraphicFramePr>
+              <a:graphicFrameLocks xmlns:a="http://schemas.openxmlformats.org/drawingml/2006/main" noChangeAspect="1"/>
+            </wp:cNvGraphicFramePr>
+            <a:graphic xmlns:a="http://schemas.openxmlformats.org/drawingml/2006/main">
+              <a:graphicData uri="http://schemas.openxmlformats.org/drawingml/2006/picture">
+                <pic:pic xmlns:pic="http://schemas.openxmlformats.org/drawingml/2006/picture">
+                  <pic:nvPicPr>
+                    <pic:cNvPr id="1" name=""/>
+                    <pic:cNvPicPr/>
+                  </pic:nvPicPr>
+                  <pic:blipFill>
+                    <a:blip r:embed="rId30"/>
+                    <a:stretch>
+                      <a:fillRect/>
+                    </a:stretch>
+                  </pic:blipFill>
+                  <pic:spPr>
+                    <a:xfrm>
+                      <a:off x="0" y="0"/>
+                      <a:ext cx="4564776" cy="3665538"/>
+                    </a:xfrm>
+                    <a:prstGeom prst="rect">
+                      <a:avLst/>
+                    </a:prstGeom>
+                  </pic:spPr>
+                </pic:pic>
+              </a:graphicData>
+            </a:graphic>
+          </wp:inline>
+        </w:drawing>
+      </w:r>
+    </w:p>
+    <w:p>
+      <w:pPr>
+        <w:ind w:left="720" w:hanging="720"/>
+        <w:rPr>
+          <w:sz w:val="40"/>
+          <w:szCs w:val="40"/>
+        </w:rPr>
+      </w:pPr>
+    </w:p>
+    <w:p>
+      <w:pPr>
+        <w:ind w:left="720" w:hanging="720"/>
+        <w:rPr>
+          <w:sz w:val="40"/>
+          <w:szCs w:val="40"/>
+        </w:rPr>
+      </w:pPr>
+      <w:r>
+        <w:rPr>
+          <w:sz w:val="40"/>
+          <w:szCs w:val="40"/>
+        </w:rPr>
+        <w:lastRenderedPageBreak/>
+        <w:drawing>
+          <wp:inline distT="0" distB="0" distL="0" distR="0" wp14:anchorId="43A53C6F" wp14:editId="4244E119">
+            <wp:extent cx="5731510" cy="1718945"/>
+            <wp:effectExtent l="0" t="0" r="2540" b="0"/>
+            <wp:docPr id="12" name="Picture 12"/>
+            <wp:cNvGraphicFramePr>
+              <a:graphicFrameLocks xmlns:a="http://schemas.openxmlformats.org/drawingml/2006/main" noChangeAspect="1"/>
+            </wp:cNvGraphicFramePr>
+            <a:graphic xmlns:a="http://schemas.openxmlformats.org/drawingml/2006/main">
+              <a:graphicData uri="http://schemas.openxmlformats.org/drawingml/2006/picture">
+                <pic:pic xmlns:pic="http://schemas.openxmlformats.org/drawingml/2006/picture">
+                  <pic:nvPicPr>
+                    <pic:cNvPr id="1" name=""/>
+                    <pic:cNvPicPr/>
+                  </pic:nvPicPr>
+                  <pic:blipFill>
+                    <a:blip r:embed="rId31"/>
+                    <a:stretch>
+                      <a:fillRect/>
+                    </a:stretch>
+                  </pic:blipFill>
+                  <pic:spPr>
+                    <a:xfrm>
+                      <a:off x="0" y="0"/>
+                      <a:ext cx="5731510" cy="1718945"/>
+                    </a:xfrm>
+                    <a:prstGeom prst="rect">
+                      <a:avLst/>
+                    </a:prstGeom>
+                  </pic:spPr>
+                </pic:pic>
+              </a:graphicData>
+            </a:graphic>
+          </wp:inline>
+        </w:drawing>
+      </w:r>
+    </w:p>
+    <w:p>
+      <w:pPr>
+        <w:ind w:left="720" w:hanging="720"/>
+        <w:rPr>
+          <w:sz w:val="40"/>
+          <w:szCs w:val="40"/>
+        </w:rPr>
+      </w:pPr>
+    </w:p>
+    <w:p>
+      <w:pPr>
+        <w:ind w:left="720" w:hanging="720"/>
+        <w:rPr>
+          <w:sz w:val="40"/>
+          <w:szCs w:val="40"/>
+        </w:rPr>
+      </w:pPr>
+    </w:p>
+    <w:p>
+      <w:pPr>
+        <w:ind w:left="720" w:hanging="720"/>
+        <w:rPr>
+          <w:sz w:val="40"/>
+          <w:szCs w:val="40"/>
+        </w:rPr>
+      </w:pPr>
+    </w:p>
+    <w:p>
+      <w:pPr>
+        <w:ind w:left="720" w:hanging="720"/>
+        <w:rPr>
+          <w:rFonts w:ascii="Times New Roman" w:hAnsi="Times New Roman" w:cs="Times New Roman"/>
+          <w:b/>
+          <w:bCs/>
+          <w:sz w:val="40"/>
+          <w:szCs w:val="40"/>
+          <w:u w:val="single"/>
+        </w:rPr>
+      </w:pPr>
+      <w:r>
+        <w:rPr>
+          <w:rFonts w:ascii="Times New Roman" w:hAnsi="Times New Roman" w:cs="Times New Roman"/>
+          <w:b/>
+          <w:bCs/>
+          <w:sz w:val="40"/>
+          <w:szCs w:val="40"/>
+          <w:u w:val="single"/>
+        </w:rPr>
+        <w:t xml:space="preserve">Database Table </w:t>
+      </w:r>
+    </w:p>
+    <w:p>
+      <w:pPr>
+        <w:ind w:left="720" w:hanging="720"/>
+        <w:rPr>
+          <w:sz w:val="40"/>
+          <w:szCs w:val="40"/>
+        </w:rPr>
+      </w:pPr>
+    </w:p>
+    <w:p>
+      <w:pPr>
+        <w:ind w:left="720" w:hanging="720"/>
+        <w:rPr>
+          <w:rFonts w:ascii="Times New Roman" w:hAnsi="Times New Roman" w:cs="Times New Roman"/>
+          <w:sz w:val="40"/>
+          <w:szCs w:val="40"/>
+          <w:u w:val="single"/>
+        </w:rPr>
+      </w:pPr>
+      <w:r>
+        <w:rPr>
+          <w:rFonts w:ascii="Times New Roman" w:hAnsi="Times New Roman" w:cs="Times New Roman"/>
+          <w:sz w:val="40"/>
+          <w:szCs w:val="40"/>
+          <w:u w:val="single"/>
+        </w:rPr>
+        <w:t>User table:</w:t>
+      </w:r>
+    </w:p>
+    <w:p>
+      <w:pPr>
+        <w:ind w:left="720" w:hanging="720"/>
+        <w:rPr>
+          <w:sz w:val="40"/>
+          <w:szCs w:val="40"/>
+        </w:rPr>
+      </w:pPr>
+      <w:r>
+        <w:rPr>
+          <w:sz w:val="40"/>
+          <w:szCs w:val="40"/>
+        </w:rPr>
+        <w:drawing>
+          <wp:inline distT="0" distB="0" distL="0" distR="0" wp14:anchorId="54EF0FC5" wp14:editId="5FDFB67D">
+            <wp:extent cx="5731510" cy="1350010"/>
+            <wp:effectExtent l="0" t="0" r="2540" b="2540"/>
+            <wp:docPr id="15" name="Picture 15"/>
+            <wp:cNvGraphicFramePr>
+              <a:graphicFrameLocks xmlns:a="http://schemas.openxmlformats.org/drawingml/2006/main" noChangeAspect="1"/>
+            </wp:cNvGraphicFramePr>
+            <a:graphic xmlns:a="http://schemas.openxmlformats.org/drawingml/2006/main">
+              <a:graphicData uri="http://schemas.openxmlformats.org/drawingml/2006/picture">
+                <pic:pic xmlns:pic="http://schemas.openxmlformats.org/drawingml/2006/picture">
+                  <pic:nvPicPr>
+                    <pic:cNvPr id="1" name=""/>
+                    <pic:cNvPicPr/>
+                  </pic:nvPicPr>
+                  <pic:blipFill>
+                    <a:blip r:embed="rId32"/>
+                    <a:stretch>
+                      <a:fillRect/>
+                    </a:stretch>
+                  </pic:blipFill>
+                  <pic:spPr>
+                    <a:xfrm>
+                      <a:off x="0" y="0"/>
+                      <a:ext cx="5731510" cy="1350010"/>
+                    </a:xfrm>
+                    <a:prstGeom prst="rect">
+                      <a:avLst/>
+                    </a:prstGeom>
+                  </pic:spPr>
+                </pic:pic>
+              </a:graphicData>
+            </a:graphic>
+          </wp:inline>
+        </w:drawing>
+      </w:r>
+    </w:p>
+    <w:p>
+      <w:pPr>
+        <w:ind w:left="720" w:hanging="720"/>
+        <w:rPr>
+          <w:sz w:val="40"/>
+          <w:szCs w:val="40"/>
+        </w:rPr>
+      </w:pPr>
+    </w:p>
+    <w:p>
+      <w:pPr>
+        <w:ind w:left="720" w:hanging="720"/>
+        <w:rPr>
+          <w:sz w:val="40"/>
+          <w:szCs w:val="40"/>
+        </w:rPr>
+      </w:pPr>
+    </w:p>
+    <w:p>
+      <w:pPr>
+        <w:ind w:left="720" w:hanging="720"/>
+        <w:rPr>
+          <w:sz w:val="40"/>
+          <w:szCs w:val="40"/>
+        </w:rPr>
+      </w:pPr>
+    </w:p>
+    <w:p>
+      <w:pPr>
+        <w:ind w:left="720" w:hanging="720"/>
+        <w:rPr>
+          <w:sz w:val="40"/>
+          <w:szCs w:val="40"/>
+        </w:rPr>
+      </w:pPr>
+    </w:p>
+    <w:p>
+      <w:pPr>
+        <w:ind w:left="720" w:hanging="720"/>
+        <w:rPr>
+          <w:sz w:val="40"/>
+          <w:szCs w:val="40"/>
+        </w:rPr>
+      </w:pPr>
+    </w:p>
+    <w:p>
+      <w:pPr>
+        <w:ind w:left="720" w:hanging="720"/>
+        <w:rPr>
+          <w:sz w:val="40"/>
+          <w:szCs w:val="40"/>
+        </w:rPr>
+      </w:pPr>
+    </w:p>
+    <w:p>
+      <w:pPr>
+        <w:ind w:left="720" w:hanging="720"/>
+        <w:rPr>
+          <w:sz w:val="40"/>
+          <w:szCs w:val="40"/>
+        </w:rPr>
+      </w:pPr>
+    </w:p>
+    <w:p>
+      <w:pPr>
+        <w:rPr>
+          <w:rFonts w:ascii="Times New Roman" w:hAnsi="Times New Roman" w:cs="Times New Roman"/>
+          <w:sz w:val="40"/>
+          <w:szCs w:val="40"/>
+          <w:u w:val="single"/>
+        </w:rPr>
+      </w:pPr>
+      <w:r>
+        <w:rPr>
+          <w:rFonts w:ascii="Times New Roman" w:hAnsi="Times New Roman" w:cs="Times New Roman"/>
+          <w:sz w:val="40"/>
+          <w:szCs w:val="40"/>
+          <w:u w:val="single"/>
+        </w:rPr>
+        <w:lastRenderedPageBreak/>
+        <w:t>Category Table:</w:t>
+      </w:r>
+    </w:p>
+    <w:p>
+      <w:pPr>
+        <w:rPr>
+          <w:rFonts w:ascii="Times New Roman" w:hAnsi="Times New Roman" w:cs="Times New Roman"/>
+          <w:sz w:val="40"/>
+          <w:szCs w:val="40"/>
+          <w:u w:val="single"/>
+        </w:rPr>
+      </w:pPr>
+    </w:p>
+    <w:p>
+      <w:pPr>
+        <w:ind w:left="720" w:hanging="720"/>
+        <w:rPr>
+          <w:rFonts w:ascii="Times New Roman" w:hAnsi="Times New Roman" w:cs="Times New Roman"/>
+          <w:sz w:val="40"/>
+          <w:szCs w:val="40"/>
+        </w:rPr>
+      </w:pPr>
+      <w:r>
+        <w:rPr>
+          <w:sz w:val="40"/>
+          <w:szCs w:val="40"/>
+        </w:rPr>
+        <w:drawing>
+          <wp:inline distT="0" distB="0" distL="0" distR="0" wp14:anchorId="24912CDC" wp14:editId="7072C5F7">
+            <wp:extent cx="1874682" cy="2232853"/>
+            <wp:effectExtent l="0" t="0" r="0" b="0"/>
+            <wp:docPr id="16" name="Picture 16"/>
+            <wp:cNvGraphicFramePr>
+              <a:graphicFrameLocks xmlns:a="http://schemas.openxmlformats.org/drawingml/2006/main" noChangeAspect="1"/>
+            </wp:cNvGraphicFramePr>
+            <a:graphic xmlns:a="http://schemas.openxmlformats.org/drawingml/2006/main">
+              <a:graphicData uri="http://schemas.openxmlformats.org/drawingml/2006/picture">
+                <pic:pic xmlns:pic="http://schemas.openxmlformats.org/drawingml/2006/picture">
+                  <pic:nvPicPr>
+                    <pic:cNvPr id="1" name=""/>
+                    <pic:cNvPicPr/>
+                  </pic:nvPicPr>
+                  <pic:blipFill>
+                    <a:blip r:embed="rId33"/>
+                    <a:stretch>
+                      <a:fillRect/>
+                    </a:stretch>
+                  </pic:blipFill>
+                  <pic:spPr>
+                    <a:xfrm>
+                      <a:off x="0" y="0"/>
+                      <a:ext cx="1874682" cy="2232853"/>
+                    </a:xfrm>
+                    <a:prstGeom prst="rect">
+                      <a:avLst/>
+                    </a:prstGeom>
+                  </pic:spPr>
+                </pic:pic>
+              </a:graphicData>
+            </a:graphic>
+          </wp:inline>
+        </w:drawing>
+      </w:r>
+    </w:p>
+    <w:p>
+      <w:pPr>
+        <w:ind w:left="720" w:hanging="720"/>
+        <w:rPr>
+          <w:sz w:val="40"/>
+          <w:szCs w:val="40"/>
+        </w:rPr>
+      </w:pPr>
+    </w:p>
+    <w:p>
+      <w:pPr>
+        <w:ind w:left="720" w:hanging="720"/>
+        <w:rPr>
+          <w:rFonts w:ascii="Times New Roman" w:hAnsi="Times New Roman" w:cs="Times New Roman"/>
+          <w:sz w:val="40"/>
+          <w:szCs w:val="40"/>
+          <w:u w:val="single"/>
+        </w:rPr>
+      </w:pPr>
+      <w:r>
+        <w:rPr>
+          <w:rFonts w:ascii="Times New Roman" w:hAnsi="Times New Roman" w:cs="Times New Roman"/>
+          <w:sz w:val="40"/>
+          <w:szCs w:val="40"/>
+          <w:u w:val="single"/>
+        </w:rPr>
+        <w:t>Products Table:</w:t>
+      </w:r>
+    </w:p>
+    <w:p>
+      <w:pPr>
+        <w:ind w:left="720" w:hanging="720"/>
+        <w:rPr>
+          <w:sz w:val="40"/>
+          <w:szCs w:val="40"/>
+        </w:rPr>
+      </w:pPr>
+      <w:r>
+        <w:rPr>
+          <w:sz w:val="40"/>
+          <w:szCs w:val="40"/>
+        </w:rPr>
+        <w:drawing>
+          <wp:inline distT="0" distB="0" distL="0" distR="0" wp14:anchorId="3D10ED6C" wp14:editId="72E90958">
+            <wp:extent cx="5731510" cy="2773045"/>
+            <wp:effectExtent l="0" t="0" r="2540" b="8255"/>
+            <wp:docPr id="19" name="Picture 19"/>
+            <wp:cNvGraphicFramePr>
+              <a:graphicFrameLocks xmlns:a="http://schemas.openxmlformats.org/drawingml/2006/main" noChangeAspect="1"/>
+            </wp:cNvGraphicFramePr>
+            <a:graphic xmlns:a="http://schemas.openxmlformats.org/drawingml/2006/main">
+              <a:graphicData uri="http://schemas.openxmlformats.org/drawingml/2006/picture">
+                <pic:pic xmlns:pic="http://schemas.openxmlformats.org/drawingml/2006/picture">
+                  <pic:nvPicPr>
+                    <pic:cNvPr id="1" name=""/>
+                    <pic:cNvPicPr/>
+                  </pic:nvPicPr>
+                  <pic:blipFill>
+                    <a:blip r:embed="rId34"/>
+                    <a:stretch>
+                      <a:fillRect/>
+                    </a:stretch>
+                  </pic:blipFill>
+                  <pic:spPr>
+                    <a:xfrm>
+                      <a:off x="0" y="0"/>
+                      <a:ext cx="5731510" cy="2773045"/>
+                    </a:xfrm>
+                    <a:prstGeom prst="rect">
+                      <a:avLst/>
+                    </a:prstGeom>
+                  </pic:spPr>
+                </pic:pic>
+              </a:graphicData>
+            </a:graphic>
+          </wp:inline>
+        </w:drawing>
+      </w:r>
+    </w:p>
+    <w:p>
+      <w:pPr>
+        <w:ind w:left="720" w:hanging="720"/>
+        <w:rPr>
+          <w:sz w:val="40"/>
+          <w:szCs w:val="40"/>
+        </w:rPr>
+      </w:pPr>
+    </w:p>
+    <w:p>
+      <w:pPr>
+        <w:ind w:left="720" w:hanging="720"/>
+        <w:rPr>
+          <w:sz w:val="40"/>
+          <w:szCs w:val="40"/>
+        </w:rPr>
+      </w:pPr>
+      <w:r>
+        <w:rPr>
+          <w:sz w:val="40"/>
+          <w:szCs w:val="40"/>
+        </w:rPr>
+        <w:lastRenderedPageBreak/>
+        <w:drawing>
+          <wp:inline distT="0" distB="0" distL="0" distR="0" wp14:anchorId="735D9257" wp14:editId="67C3F8C2">
+            <wp:extent cx="5509737" cy="2042337"/>
+            <wp:effectExtent l="0" t="0" r="0" b="0"/>
+            <wp:docPr id="20" name="Picture 20"/>
+            <wp:cNvGraphicFramePr>
+              <a:graphicFrameLocks xmlns:a="http://schemas.openxmlformats.org/drawingml/2006/main" noChangeAspect="1"/>
+            </wp:cNvGraphicFramePr>
+            <a:graphic xmlns:a="http://schemas.openxmlformats.org/drawingml/2006/main">
+              <a:graphicData uri="http://schemas.openxmlformats.org/drawingml/2006/picture">
+                <pic:pic xmlns:pic="http://schemas.openxmlformats.org/drawingml/2006/picture">
+                  <pic:nvPicPr>
+                    <pic:cNvPr id="1" name=""/>
+                    <pic:cNvPicPr/>
+                  </pic:nvPicPr>
+                  <pic:blipFill>
+                    <a:blip r:embed="rId35"/>
+                    <a:stretch>
+                      <a:fillRect/>
+                    </a:stretch>
+                  </pic:blipFill>
+                  <pic:spPr>
+                    <a:xfrm>
+                      <a:off x="0" y="0"/>
+                      <a:ext cx="5509737" cy="2042337"/>
+                    </a:xfrm>
+                    <a:prstGeom prst="rect">
+                      <a:avLst/>
+                    </a:prstGeom>
+                  </pic:spPr>
+                </pic:pic>
+              </a:graphicData>
+            </a:graphic>
+          </wp:inline>
+        </w:drawing>
+      </w:r>
+    </w:p>
+    <w:p>
+      <w:pPr>
+        <w:ind w:left="720" w:hanging="720"/>
+        <w:rPr>
+          <w:rFonts w:ascii="Times New Roman" w:hAnsi="Times New Roman" w:cs="Times New Roman"/>
+          <w:sz w:val="40"/>
+          <w:szCs w:val="40"/>
+          <w:u w:val="single"/>
+        </w:rPr>
+      </w:pPr>
+      <w:r>
+        <w:rPr>
+          <w:rFonts w:ascii="Times New Roman" w:hAnsi="Times New Roman" w:cs="Times New Roman"/>
+          <w:sz w:val="40"/>
+          <w:szCs w:val="40"/>
+          <w:u w:val="single"/>
+        </w:rPr>
+        <w:t>Checkout cart:</w:t>
+      </w:r>
+    </w:p>
+    <w:p>
+      <w:pPr>
+        <w:ind w:left="720" w:hanging="720"/>
+        <w:rPr>
+          <w:sz w:val="40"/>
+          <w:szCs w:val="40"/>
+        </w:rPr>
+      </w:pPr>
+      <w:r>
+        <w:rPr>
+          <w:sz w:val="40"/>
+          <w:szCs w:val="40"/>
+        </w:rPr>
+        <w:drawing>
+          <wp:inline distT="0" distB="0" distL="0" distR="0" wp14:anchorId="24AAE0A8" wp14:editId="285C5BEE">
+            <wp:extent cx="5731510" cy="1966595"/>
+            <wp:effectExtent l="0" t="0" r="2540" b="0"/>
+            <wp:docPr id="21" name="Picture 21"/>
+            <wp:cNvGraphicFramePr>
+              <a:graphicFrameLocks xmlns:a="http://schemas.openxmlformats.org/drawingml/2006/main" noChangeAspect="1"/>
+            </wp:cNvGraphicFramePr>
+            <a:graphic xmlns:a="http://schemas.openxmlformats.org/drawingml/2006/main">
+              <a:graphicData uri="http://schemas.openxmlformats.org/drawingml/2006/picture">
+                <pic:pic xmlns:pic="http://schemas.openxmlformats.org/drawingml/2006/picture">
+                  <pic:nvPicPr>
+                    <pic:cNvPr id="1" name=""/>
+                    <pic:cNvPicPr/>
+                  </pic:nvPicPr>
+                  <pic:blipFill>
+                    <a:blip r:embed="rId36"/>
+                    <a:stretch>
+                      <a:fillRect/>
+                    </a:stretch>
+                  </pic:blipFill>
+                  <pic:spPr>
+                    <a:xfrm>
+                      <a:off x="0" y="0"/>
+                      <a:ext cx="5731510" cy="1966595"/>
+                    </a:xfrm>
+                    <a:prstGeom prst="rect">
+                      <a:avLst/>
+                    </a:prstGeom>
+                  </pic:spPr>
+                </pic:pic>
+              </a:graphicData>
+            </a:graphic>
+          </wp:inline>
+        </w:drawing>
+      </w:r>
+    </w:p>
+    <w:p>
+      <w:pPr>
+        <w:ind w:left="720" w:hanging="720"/>
+        <w:rPr>
+          <w:sz w:val="40"/>
+          <w:szCs w:val="40"/>
+        </w:rPr>
+      </w:pPr>
+    </w:p>
+    <w:p>
+      <w:pPr>
+        <w:ind w:left="720" w:hanging="720"/>
+        <w:rPr>
+          <w:sz w:val="40"/>
+          <w:szCs w:val="40"/>
+        </w:rPr>
+      </w:pPr>
+    </w:p>
+    <w:p>
+      <w:pPr>
+        <w:ind w:left="720" w:hanging="720"/>
+        <w:rPr>
+          <w:sz w:val="40"/>
+          <w:szCs w:val="40"/>
+        </w:rPr>
+      </w:pPr>
+    </w:p>
+    <w:p>
+      <w:pPr>
+        <w:ind w:left="720" w:hanging="720"/>
+        <w:rPr>
+          <w:sz w:val="40"/>
+          <w:szCs w:val="40"/>
+        </w:rPr>
+      </w:pPr>
+    </w:p>
+    <w:p>
+      <w:pPr>
+        <w:ind w:left="720" w:hanging="720"/>
+        <w:rPr>
+          <w:sz w:val="40"/>
+          <w:szCs w:val="40"/>
+        </w:rPr>
+      </w:pPr>
+    </w:p>
+    <w:p>
+      <w:pPr>
+        <w:ind w:left="720" w:hanging="720"/>
+        <w:rPr>
+          <w:sz w:val="40"/>
+          <w:szCs w:val="40"/>
+        </w:rPr>
+      </w:pPr>
+    </w:p>
+    <w:p>
+      <w:pPr>
+        <w:ind w:left="720" w:hanging="720"/>
+        <w:rPr>
+          <w:sz w:val="40"/>
+          <w:szCs w:val="40"/>
+        </w:rPr>
+      </w:pPr>
+    </w:p>
+    <w:p>
+      <w:pPr>
+        <w:ind w:left="720" w:hanging="720"/>
+        <w:rPr>
+          <w:sz w:val="40"/>
+          <w:szCs w:val="40"/>
+        </w:rPr>
+      </w:pPr>
+    </w:p>
+    <w:p>
+      <w:pPr>
+        <w:ind w:left="720" w:hanging="720"/>
+        <w:rPr>
+          <w:sz w:val="40"/>
+          <w:szCs w:val="40"/>
+        </w:rPr>
+      </w:pPr>
     </w:p>
     <w:sectPr>
       <w:pgSz w:w="11906" w:h="16838"/>

</xml_diff>